<commit_message>
Adjust assessment learning outcomes
</commit_message>
<xml_diff>
--- a/BIT Draft Course Descriptors Commented PH/IN501001 Professional Practice for Information Technology.docx
+++ b/BIT Draft Course Descriptors Commented PH/IN501001 Professional Practice for Information Technology.docx
@@ -1,6 +1,6 @@
 
 <file path=word/document.xml><?xml version="1.0" encoding="utf-8"?>
-<w:document xmlns:ve="http://schemas.openxmlformats.org/markup-compatibility/2006" xmlns:o="urn:schemas-microsoft-com:office:office" xmlns:r="http://schemas.openxmlformats.org/officeDocument/2006/relationships" xmlns:m="http://schemas.openxmlformats.org/officeDocument/2006/math" xmlns:v="urn:schemas-microsoft-com:vml" xmlns:wp="http://schemas.openxmlformats.org/drawingml/2006/wordprocessingDrawing" xmlns:w10="urn:schemas-microsoft-com:office:word" xmlns:w="http://schemas.openxmlformats.org/wordprocessingml/2006/main" xmlns:wne="http://schemas.microsoft.com/office/word/2006/wordml">
+<w:document xmlns:wpc="http://schemas.microsoft.com/office/word/2010/wordprocessingCanvas" xmlns:mo="http://schemas.microsoft.com/office/mac/office/2008/main" xmlns:mc="http://schemas.openxmlformats.org/markup-compatibility/2006" xmlns:mv="urn:schemas-microsoft-com:mac:vml" xmlns:o="urn:schemas-microsoft-com:office:office" xmlns:r="http://schemas.openxmlformats.org/officeDocument/2006/relationships" xmlns:m="http://schemas.openxmlformats.org/officeDocument/2006/math" xmlns:v="urn:schemas-microsoft-com:vml" xmlns:wp14="http://schemas.microsoft.com/office/word/2010/wordprocessingDrawing" xmlns:wp="http://schemas.openxmlformats.org/drawingml/2006/wordprocessingDrawing" xmlns:w10="urn:schemas-microsoft-com:office:word" xmlns:w="http://schemas.openxmlformats.org/wordprocessingml/2006/main" xmlns:w14="http://schemas.microsoft.com/office/word/2010/wordml" xmlns:w15="http://schemas.microsoft.com/office/word/2012/wordml" xmlns:wpg="http://schemas.microsoft.com/office/word/2010/wordprocessingGroup" xmlns:wpi="http://schemas.microsoft.com/office/word/2010/wordprocessingInk" xmlns:wne="http://schemas.microsoft.com/office/word/2006/wordml" xmlns:wps="http://schemas.microsoft.com/office/word/2010/wordprocessingShape" mc:Ignorable="w14 w15 wp14">
   <w:body>
     <w:p>
       <w:pPr>
@@ -47,7 +47,7 @@
           <w:bottom w:w="57" w:type="dxa"/>
           <w:right w:w="57" w:type="dxa"/>
         </w:tblCellMar>
-        <w:tblLook w:val="04A0"/>
+        <w:tblLook w:val="04A0" w:firstRow="1" w:lastRow="0" w:firstColumn="1" w:lastColumn="0" w:noHBand="0" w:noVBand="1"/>
       </w:tblPr>
       <w:tblGrid>
         <w:gridCol w:w="1548"/>
@@ -778,8 +778,6 @@
           <w:t>industry</w:t>
         </w:r>
       </w:ins>
-      <w:bookmarkStart w:id="6" w:name="_GoBack"/>
-      <w:bookmarkEnd w:id="6"/>
       <w:r>
         <w:rPr>
           <w:rFonts w:cs="Arial"/>
@@ -861,7 +859,7 @@
           <w:szCs w:val="20"/>
         </w:rPr>
       </w:pPr>
-      <w:commentRangeStart w:id="7"/>
+      <w:commentRangeStart w:id="6"/>
       <w:r>
         <w:rPr>
           <w:rFonts w:ascii="Arial" w:hAnsi="Arial" w:cs="Arial"/>
@@ -886,7 +884,7 @@
         </w:rPr>
         <w:t xml:space="preserve"> for a specified </w:t>
       </w:r>
-      <w:commentRangeStart w:id="8"/>
+      <w:commentRangeStart w:id="7"/>
       <w:r>
         <w:rPr>
           <w:rFonts w:ascii="Arial" w:hAnsi="Arial" w:cs="Arial"/>
@@ -895,23 +893,23 @@
         </w:rPr>
         <w:t>scenario</w:t>
       </w:r>
-      <w:commentRangeEnd w:id="7"/>
+      <w:commentRangeEnd w:id="6"/>
       <w:r>
         <w:rPr>
           <w:rStyle w:val="CommentReference"/>
           <w:rFonts w:ascii="Arial" w:eastAsia="Times New Roman" w:hAnsi="Arial" w:cs="Times New Roman"/>
           <w:lang w:val="en-AU" w:eastAsia="ar-SA"/>
         </w:rPr>
-        <w:commentReference w:id="7"/>
-      </w:r>
-      <w:commentRangeEnd w:id="8"/>
+        <w:commentReference w:id="6"/>
+      </w:r>
+      <w:commentRangeEnd w:id="7"/>
       <w:r>
         <w:rPr>
           <w:rStyle w:val="CommentReference"/>
           <w:rFonts w:ascii="Arial" w:eastAsia="Times New Roman" w:hAnsi="Arial" w:cs="Times New Roman"/>
           <w:lang w:val="en-AU" w:eastAsia="ar-SA"/>
         </w:rPr>
-        <w:commentReference w:id="8"/>
+        <w:commentReference w:id="7"/>
       </w:r>
       <w:r>
         <w:rPr>
@@ -1265,7 +1263,7 @@
           <w:bottom w:w="57" w:type="dxa"/>
           <w:right w:w="57" w:type="dxa"/>
         </w:tblCellMar>
-        <w:tblLook w:val="01E0"/>
+        <w:tblLook w:val="01E0" w:firstRow="1" w:lastRow="1" w:firstColumn="1" w:lastColumn="1" w:noHBand="0" w:noVBand="0"/>
       </w:tblPr>
       <w:tblGrid>
         <w:gridCol w:w="4917"/>
@@ -1447,8 +1445,26 @@
               <w:rPr>
                 <w:rFonts w:cs="Arial"/>
               </w:rPr>
-              <w:t>1, 2, 3, 4, 6</w:t>
+              <w:t>1, 2, 3, 4</w:t>
             </w:r>
+            <w:ins w:id="8" w:author="Elise Allen" w:date="2017-02-20T11:33:00Z">
+              <w:r>
+                <w:rPr>
+                  <w:rFonts w:cs="Arial"/>
+                </w:rPr>
+                <w:t>, 5</w:t>
+              </w:r>
+            </w:ins>
+            <w:bookmarkStart w:id="9" w:name="_GoBack"/>
+            <w:bookmarkEnd w:id="9"/>
+            <w:del w:id="10" w:author="Elise Allen" w:date="2017-02-20T11:32:00Z">
+              <w:r>
+                <w:rPr>
+                  <w:rFonts w:cs="Arial"/>
+                </w:rPr>
+                <w:delText>, 6</w:delText>
+              </w:r>
+            </w:del>
           </w:p>
         </w:tc>
       </w:tr>
@@ -1534,8 +1550,16 @@
               <w:rPr>
                 <w:rFonts w:cs="Arial"/>
               </w:rPr>
-              <w:t>1, 2, 3, 4, 6</w:t>
+              <w:t>1, 2, 3, 4</w:t>
             </w:r>
+            <w:del w:id="11" w:author="Elise Allen" w:date="2017-02-20T11:32:00Z">
+              <w:r>
+                <w:rPr>
+                  <w:rFonts w:cs="Arial"/>
+                </w:rPr>
+                <w:delText>, 6</w:delText>
+              </w:r>
+            </w:del>
           </w:p>
         </w:tc>
       </w:tr>
@@ -1617,12 +1641,28 @@
                 <w:rFonts w:cs="Arial"/>
               </w:rPr>
             </w:pPr>
+            <w:del w:id="12" w:author="Elise Allen" w:date="2017-02-20T11:32:00Z">
+              <w:r>
+                <w:rPr>
+                  <w:rFonts w:cs="Arial"/>
+                </w:rPr>
+                <w:delText xml:space="preserve">1, </w:delText>
+              </w:r>
+            </w:del>
             <w:r>
               <w:rPr>
                 <w:rFonts w:cs="Arial"/>
               </w:rPr>
-              <w:t>1, 2, 3, 5, 6</w:t>
+              <w:t>2, 3, 5</w:t>
             </w:r>
+            <w:del w:id="13" w:author="Elise Allen" w:date="2017-02-20T11:32:00Z">
+              <w:r>
+                <w:rPr>
+                  <w:rFonts w:cs="Arial"/>
+                </w:rPr>
+                <w:delText>, 6</w:delText>
+              </w:r>
+            </w:del>
           </w:p>
         </w:tc>
       </w:tr>
@@ -1683,8 +1723,8 @@
 </file>
 
 <file path=word/comments.xml><?xml version="1.0" encoding="utf-8"?>
-<w:comments xmlns:ve="http://schemas.openxmlformats.org/markup-compatibility/2006" xmlns:o="urn:schemas-microsoft-com:office:office" xmlns:r="http://schemas.openxmlformats.org/officeDocument/2006/relationships" xmlns:m="http://schemas.openxmlformats.org/officeDocument/2006/math" xmlns:v="urn:schemas-microsoft-com:vml" xmlns:wp="http://schemas.openxmlformats.org/drawingml/2006/wordprocessingDrawing" xmlns:w10="urn:schemas-microsoft-com:office:word" xmlns:w="http://schemas.openxmlformats.org/wordprocessingml/2006/main" xmlns:wne="http://schemas.microsoft.com/office/word/2006/wordml">
-  <w:comment w:id="7" w:author="Maggie Wells" w:date="2016-08-22T09:16:00Z" w:initials="MW">
+<w:comments xmlns:wpc="http://schemas.microsoft.com/office/word/2010/wordprocessingCanvas" xmlns:mo="http://schemas.microsoft.com/office/mac/office/2008/main" xmlns:mc="http://schemas.openxmlformats.org/markup-compatibility/2006" xmlns:mv="urn:schemas-microsoft-com:mac:vml" xmlns:o="urn:schemas-microsoft-com:office:office" xmlns:r="http://schemas.openxmlformats.org/officeDocument/2006/relationships" xmlns:m="http://schemas.openxmlformats.org/officeDocument/2006/math" xmlns:v="urn:schemas-microsoft-com:vml" xmlns:wp14="http://schemas.microsoft.com/office/word/2010/wordprocessingDrawing" xmlns:wp="http://schemas.openxmlformats.org/drawingml/2006/wordprocessingDrawing" xmlns:w10="urn:schemas-microsoft-com:office:word" xmlns:w="http://schemas.openxmlformats.org/wordprocessingml/2006/main" xmlns:w14="http://schemas.microsoft.com/office/word/2010/wordml" xmlns:w15="http://schemas.microsoft.com/office/word/2012/wordml" xmlns:wpg="http://schemas.microsoft.com/office/word/2010/wordprocessingGroup" xmlns:wpi="http://schemas.microsoft.com/office/word/2010/wordprocessingInk" xmlns:wne="http://schemas.microsoft.com/office/word/2006/wordml" xmlns:wps="http://schemas.microsoft.com/office/word/2010/wordprocessingShape" mc:Ignorable="w14 w15 wp14">
+  <w:comment w:id="6" w:author="Maggie Wells" w:date="2016-08-22T09:16:00Z" w:initials="MW">
     <w:p>
       <w:pPr>
         <w:pStyle w:val="CommentText"/>
@@ -1700,7 +1740,7 @@
       </w:r>
     </w:p>
   </w:comment>
-  <w:comment w:id="8" w:author="Patricia Haden" w:date="2016-09-07T10:41:00Z" w:initials="PH">
+  <w:comment w:id="7" w:author="Patricia Haden" w:date="2016-09-07T10:41:00Z" w:initials="PH">
     <w:p>
       <w:pPr>
         <w:pStyle w:val="CommentText"/>
@@ -1720,13 +1760,14 @@
 </file>
 
 <file path=word/commentsExtended.xml><?xml version="1.0" encoding="utf-8"?>
-<w15:commentsEx xmlns:wpc="http://schemas.microsoft.com/office/word/2010/wordprocessingCanvas" xmlns:mc="http://schemas.openxmlformats.org/markup-compatibility/2006" xmlns:o="urn:schemas-microsoft-com:office:office" xmlns:r="http://schemas.openxmlformats.org/officeDocument/2006/relationships" xmlns:m="http://schemas.openxmlformats.org/officeDocument/2006/math" xmlns:v="urn:schemas-microsoft-com:vml" xmlns:wp14="http://schemas.microsoft.com/office/word/2010/wordprocessingDrawing" xmlns:wp="http://schemas.openxmlformats.org/drawingml/2006/wordprocessingDrawing" xmlns:w10="urn:schemas-microsoft-com:office:word" xmlns:w="http://schemas.openxmlformats.org/wordprocessingml/2006/main" xmlns:w14="http://schemas.microsoft.com/office/word/2010/wordml" xmlns:w15="http://schemas.microsoft.com/office/word/2012/wordml" xmlns:wpg="http://schemas.microsoft.com/office/word/2010/wordprocessingGroup" xmlns:wpi="http://schemas.microsoft.com/office/word/2010/wordprocessingInk" xmlns:wne="http://schemas.microsoft.com/office/word/2006/wordml" xmlns:wps="http://schemas.microsoft.com/office/word/2010/wordprocessingShape" mc:Ignorable="w14 w15 wp14">
-  <w15:commentEx w15:paraId="2013475D" w15:done="0"/>
+<w15:commentsEx xmlns:wpc="http://schemas.microsoft.com/office/word/2010/wordprocessingCanvas" xmlns:mo="http://schemas.microsoft.com/office/mac/office/2008/main" xmlns:mc="http://schemas.openxmlformats.org/markup-compatibility/2006" xmlns:mv="urn:schemas-microsoft-com:mac:vml" xmlns:o="urn:schemas-microsoft-com:office:office" xmlns:r="http://schemas.openxmlformats.org/officeDocument/2006/relationships" xmlns:m="http://schemas.openxmlformats.org/officeDocument/2006/math" xmlns:v="urn:schemas-microsoft-com:vml" xmlns:wp14="http://schemas.microsoft.com/office/word/2010/wordprocessingDrawing" xmlns:wp="http://schemas.openxmlformats.org/drawingml/2006/wordprocessingDrawing" xmlns:w10="urn:schemas-microsoft-com:office:word" xmlns:w="http://schemas.openxmlformats.org/wordprocessingml/2006/main" xmlns:w14="http://schemas.microsoft.com/office/word/2010/wordml" xmlns:w15="http://schemas.microsoft.com/office/word/2012/wordml" xmlns:wpg="http://schemas.microsoft.com/office/word/2010/wordprocessingGroup" xmlns:wpi="http://schemas.microsoft.com/office/word/2010/wordprocessingInk" xmlns:wne="http://schemas.microsoft.com/office/word/2006/wordml" xmlns:wps="http://schemas.microsoft.com/office/word/2010/wordprocessingShape" mc:Ignorable="w14 w15 wp14">
+  <w15:commentEx w15:paraId="7E0CBDA3" w15:done="0"/>
+  <w15:commentEx w15:paraId="49D411B2" w15:done="0"/>
 </w15:commentsEx>
 </file>
 
 <file path=word/endnotes.xml><?xml version="1.0" encoding="utf-8"?>
-<w:endnotes xmlns:ve="http://schemas.openxmlformats.org/markup-compatibility/2006" xmlns:o="urn:schemas-microsoft-com:office:office" xmlns:r="http://schemas.openxmlformats.org/officeDocument/2006/relationships" xmlns:m="http://schemas.openxmlformats.org/officeDocument/2006/math" xmlns:v="urn:schemas-microsoft-com:vml" xmlns:wp="http://schemas.openxmlformats.org/drawingml/2006/wordprocessingDrawing" xmlns:w10="urn:schemas-microsoft-com:office:word" xmlns:w="http://schemas.openxmlformats.org/wordprocessingml/2006/main" xmlns:wne="http://schemas.microsoft.com/office/word/2006/wordml">
+<w:endnotes xmlns:wpc="http://schemas.microsoft.com/office/word/2010/wordprocessingCanvas" xmlns:mo="http://schemas.microsoft.com/office/mac/office/2008/main" xmlns:mc="http://schemas.openxmlformats.org/markup-compatibility/2006" xmlns:mv="urn:schemas-microsoft-com:mac:vml" xmlns:o="urn:schemas-microsoft-com:office:office" xmlns:r="http://schemas.openxmlformats.org/officeDocument/2006/relationships" xmlns:m="http://schemas.openxmlformats.org/officeDocument/2006/math" xmlns:v="urn:schemas-microsoft-com:vml" xmlns:wp14="http://schemas.microsoft.com/office/word/2010/wordprocessingDrawing" xmlns:wp="http://schemas.openxmlformats.org/drawingml/2006/wordprocessingDrawing" xmlns:w10="urn:schemas-microsoft-com:office:word" xmlns:w="http://schemas.openxmlformats.org/wordprocessingml/2006/main" xmlns:w14="http://schemas.microsoft.com/office/word/2010/wordml" xmlns:w15="http://schemas.microsoft.com/office/word/2012/wordml" xmlns:wpg="http://schemas.microsoft.com/office/word/2010/wordprocessingGroup" xmlns:wpi="http://schemas.microsoft.com/office/word/2010/wordprocessingInk" xmlns:wne="http://schemas.microsoft.com/office/word/2006/wordml" xmlns:wps="http://schemas.microsoft.com/office/word/2010/wordprocessingShape" mc:Ignorable="w14 w15 wp14">
   <w:endnote w:type="separator" w:id="-1">
     <w:p>
       <w:pPr>
@@ -1751,7 +1792,7 @@
 </file>
 
 <file path=word/footnotes.xml><?xml version="1.0" encoding="utf-8"?>
-<w:footnotes xmlns:ve="http://schemas.openxmlformats.org/markup-compatibility/2006" xmlns:o="urn:schemas-microsoft-com:office:office" xmlns:r="http://schemas.openxmlformats.org/officeDocument/2006/relationships" xmlns:m="http://schemas.openxmlformats.org/officeDocument/2006/math" xmlns:v="urn:schemas-microsoft-com:vml" xmlns:wp="http://schemas.openxmlformats.org/drawingml/2006/wordprocessingDrawing" xmlns:w10="urn:schemas-microsoft-com:office:word" xmlns:w="http://schemas.openxmlformats.org/wordprocessingml/2006/main" xmlns:wne="http://schemas.microsoft.com/office/word/2006/wordml">
+<w:footnotes xmlns:wpc="http://schemas.microsoft.com/office/word/2010/wordprocessingCanvas" xmlns:mo="http://schemas.microsoft.com/office/mac/office/2008/main" xmlns:mc="http://schemas.openxmlformats.org/markup-compatibility/2006" xmlns:mv="urn:schemas-microsoft-com:mac:vml" xmlns:o="urn:schemas-microsoft-com:office:office" xmlns:r="http://schemas.openxmlformats.org/officeDocument/2006/relationships" xmlns:m="http://schemas.openxmlformats.org/officeDocument/2006/math" xmlns:v="urn:schemas-microsoft-com:vml" xmlns:wp14="http://schemas.microsoft.com/office/word/2010/wordprocessingDrawing" xmlns:wp="http://schemas.openxmlformats.org/drawingml/2006/wordprocessingDrawing" xmlns:w10="urn:schemas-microsoft-com:office:word" xmlns:w="http://schemas.openxmlformats.org/wordprocessingml/2006/main" xmlns:w14="http://schemas.microsoft.com/office/word/2010/wordml" xmlns:w15="http://schemas.microsoft.com/office/word/2012/wordml" xmlns:wpg="http://schemas.microsoft.com/office/word/2010/wordprocessingGroup" xmlns:wpi="http://schemas.microsoft.com/office/word/2010/wordprocessingInk" xmlns:wne="http://schemas.microsoft.com/office/word/2006/wordml" xmlns:wps="http://schemas.microsoft.com/office/word/2010/wordprocessingShape" mc:Ignorable="w14 w15 wp14">
   <w:footnote w:type="separator" w:id="-1">
     <w:p>
       <w:pPr>
@@ -1776,7 +1817,7 @@
 </file>
 
 <file path=word/numbering.xml><?xml version="1.0" encoding="utf-8"?>
-<w:numbering xmlns:ve="http://schemas.openxmlformats.org/markup-compatibility/2006" xmlns:o="urn:schemas-microsoft-com:office:office" xmlns:r="http://schemas.openxmlformats.org/officeDocument/2006/relationships" xmlns:m="http://schemas.openxmlformats.org/officeDocument/2006/math" xmlns:v="urn:schemas-microsoft-com:vml" xmlns:wp="http://schemas.openxmlformats.org/drawingml/2006/wordprocessingDrawing" xmlns:w10="urn:schemas-microsoft-com:office:word" xmlns:w="http://schemas.openxmlformats.org/wordprocessingml/2006/main" xmlns:wne="http://schemas.microsoft.com/office/word/2006/wordml">
+<w:numbering xmlns:wpc="http://schemas.microsoft.com/office/word/2010/wordprocessingCanvas" xmlns:mo="http://schemas.microsoft.com/office/mac/office/2008/main" xmlns:mc="http://schemas.openxmlformats.org/markup-compatibility/2006" xmlns:mv="urn:schemas-microsoft-com:mac:vml" xmlns:o="urn:schemas-microsoft-com:office:office" xmlns:r="http://schemas.openxmlformats.org/officeDocument/2006/relationships" xmlns:m="http://schemas.openxmlformats.org/officeDocument/2006/math" xmlns:v="urn:schemas-microsoft-com:vml" xmlns:wp14="http://schemas.microsoft.com/office/word/2010/wordprocessingDrawing" xmlns:wp="http://schemas.openxmlformats.org/drawingml/2006/wordprocessingDrawing" xmlns:w10="urn:schemas-microsoft-com:office:word" xmlns:w="http://schemas.openxmlformats.org/wordprocessingml/2006/main" xmlns:w14="http://schemas.microsoft.com/office/word/2010/wordml" xmlns:w15="http://schemas.microsoft.com/office/word/2012/wordml" xmlns:wpg="http://schemas.microsoft.com/office/word/2010/wordprocessingGroup" xmlns:wpi="http://schemas.microsoft.com/office/word/2010/wordprocessingInk" xmlns:wne="http://schemas.microsoft.com/office/word/2006/wordml" xmlns:wps="http://schemas.microsoft.com/office/word/2010/wordprocessingShape" mc:Ignorable="w14 w15 wp14">
   <w:abstractNum w:abstractNumId="0">
     <w:nsid w:val="00000004"/>
     <w:multiLevelType w:val="multilevel"/>
@@ -2589,15 +2630,18 @@
 </file>
 
 <file path=word/people.xml><?xml version="1.0" encoding="utf-8"?>
-<w15:people xmlns:wpc="http://schemas.microsoft.com/office/word/2010/wordprocessingCanvas" xmlns:mc="http://schemas.openxmlformats.org/markup-compatibility/2006" xmlns:o="urn:schemas-microsoft-com:office:office" xmlns:r="http://schemas.openxmlformats.org/officeDocument/2006/relationships" xmlns:m="http://schemas.openxmlformats.org/officeDocument/2006/math" xmlns:v="urn:schemas-microsoft-com:vml" xmlns:wp14="http://schemas.microsoft.com/office/word/2010/wordprocessingDrawing" xmlns:wp="http://schemas.openxmlformats.org/drawingml/2006/wordprocessingDrawing" xmlns:w10="urn:schemas-microsoft-com:office:word" xmlns:w="http://schemas.openxmlformats.org/wordprocessingml/2006/main" xmlns:w14="http://schemas.microsoft.com/office/word/2010/wordml" xmlns:w15="http://schemas.microsoft.com/office/word/2012/wordml" xmlns:wpg="http://schemas.microsoft.com/office/word/2010/wordprocessingGroup" xmlns:wpi="http://schemas.microsoft.com/office/word/2010/wordprocessingInk" xmlns:wne="http://schemas.microsoft.com/office/word/2006/wordml" xmlns:wps="http://schemas.microsoft.com/office/word/2010/wordprocessingShape" mc:Ignorable="w14 w15 wp14">
+<w15:people xmlns:wpc="http://schemas.microsoft.com/office/word/2010/wordprocessingCanvas" xmlns:mo="http://schemas.microsoft.com/office/mac/office/2008/main" xmlns:mc="http://schemas.openxmlformats.org/markup-compatibility/2006" xmlns:mv="urn:schemas-microsoft-com:mac:vml" xmlns:o="urn:schemas-microsoft-com:office:office" xmlns:r="http://schemas.openxmlformats.org/officeDocument/2006/relationships" xmlns:m="http://schemas.openxmlformats.org/officeDocument/2006/math" xmlns:v="urn:schemas-microsoft-com:vml" xmlns:wp14="http://schemas.microsoft.com/office/word/2010/wordprocessingDrawing" xmlns:wp="http://schemas.openxmlformats.org/drawingml/2006/wordprocessingDrawing" xmlns:w10="urn:schemas-microsoft-com:office:word" xmlns:w="http://schemas.openxmlformats.org/wordprocessingml/2006/main" xmlns:w14="http://schemas.microsoft.com/office/word/2010/wordml" xmlns:w15="http://schemas.microsoft.com/office/word/2012/wordml" xmlns:wpg="http://schemas.microsoft.com/office/word/2010/wordprocessingGroup" xmlns:wpi="http://schemas.microsoft.com/office/word/2010/wordprocessingInk" xmlns:wne="http://schemas.microsoft.com/office/word/2006/wordml" xmlns:wps="http://schemas.microsoft.com/office/word/2010/wordprocessingShape" mc:Ignorable="w14 w15 wp14">
   <w15:person w15:author="Maggie Wells">
     <w15:presenceInfo w15:providerId="AD" w15:userId="S-1-5-21-2157508438-983018921-489459724-54512"/>
+  </w15:person>
+  <w15:person w15:author="Elise Allen">
+    <w15:presenceInfo w15:providerId="None" w15:userId="Elise Allen"/>
   </w15:person>
 </w15:people>
 </file>
 
 <file path=word/styles.xml><?xml version="1.0" encoding="utf-8"?>
-<w:styles xmlns:r="http://schemas.openxmlformats.org/officeDocument/2006/relationships" xmlns:w="http://schemas.openxmlformats.org/wordprocessingml/2006/main">
+<w:styles xmlns:mc="http://schemas.openxmlformats.org/markup-compatibility/2006" xmlns:r="http://schemas.openxmlformats.org/officeDocument/2006/relationships" xmlns:w="http://schemas.openxmlformats.org/wordprocessingml/2006/main" xmlns:w14="http://schemas.microsoft.com/office/word/2010/wordml" xmlns:w15="http://schemas.microsoft.com/office/word/2012/wordml" mc:Ignorable="w14 w15">
   <w:docDefaults>
     <w:rPrDefault>
       <w:rPr>
@@ -2613,145 +2657,387 @@
       </w:pPr>
     </w:pPrDefault>
   </w:docDefaults>
-  <w:latentStyles w:defLockedState="0" w:defUIPriority="99" w:defSemiHidden="1" w:defUnhideWhenUsed="1" w:defQFormat="0" w:count="267">
-    <w:lsdException w:name="Normal" w:semiHidden="0" w:uiPriority="0" w:unhideWhenUsed="0" w:qFormat="1"/>
-    <w:lsdException w:name="heading 1" w:semiHidden="0" w:uiPriority="0" w:unhideWhenUsed="0" w:qFormat="1"/>
-    <w:lsdException w:name="heading 2" w:uiPriority="0" w:qFormat="1"/>
-    <w:lsdException w:name="heading 3" w:uiPriority="0" w:qFormat="1"/>
-    <w:lsdException w:name="heading 4" w:uiPriority="9" w:qFormat="1"/>
-    <w:lsdException w:name="heading 5" w:uiPriority="9" w:qFormat="1"/>
-    <w:lsdException w:name="heading 6" w:uiPriority="9" w:qFormat="1"/>
-    <w:lsdException w:name="heading 7" w:uiPriority="9" w:qFormat="1"/>
-    <w:lsdException w:name="heading 8" w:uiPriority="9" w:qFormat="1"/>
-    <w:lsdException w:name="heading 9" w:uiPriority="9" w:qFormat="1"/>
-    <w:lsdException w:name="toc 1" w:uiPriority="39"/>
-    <w:lsdException w:name="toc 2" w:uiPriority="39"/>
-    <w:lsdException w:name="toc 3" w:uiPriority="39"/>
-    <w:lsdException w:name="toc 4" w:uiPriority="39"/>
-    <w:lsdException w:name="toc 5" w:uiPriority="39"/>
-    <w:lsdException w:name="toc 6" w:uiPriority="39"/>
-    <w:lsdException w:name="toc 7" w:uiPriority="39"/>
-    <w:lsdException w:name="toc 8" w:uiPriority="39"/>
-    <w:lsdException w:name="toc 9" w:uiPriority="39"/>
-    <w:lsdException w:name="caption" w:uiPriority="35" w:qFormat="1"/>
-    <w:lsdException w:name="Title" w:semiHidden="0" w:uiPriority="10" w:unhideWhenUsed="0" w:qFormat="1"/>
-    <w:lsdException w:name="Default Paragraph Font" w:uiPriority="1"/>
-    <w:lsdException w:name="Body Text Indent" w:uiPriority="0"/>
-    <w:lsdException w:name="Subtitle" w:semiHidden="0" w:uiPriority="11" w:unhideWhenUsed="0" w:qFormat="1"/>
-    <w:lsdException w:name="Strong" w:semiHidden="0" w:uiPriority="22" w:unhideWhenUsed="0" w:qFormat="1"/>
-    <w:lsdException w:name="Emphasis" w:semiHidden="0" w:uiPriority="20" w:unhideWhenUsed="0" w:qFormat="1"/>
-    <w:lsdException w:name="Table Grid" w:semiHidden="0" w:uiPriority="59" w:unhideWhenUsed="0"/>
-    <w:lsdException w:name="Placeholder Text" w:unhideWhenUsed="0"/>
-    <w:lsdException w:name="No Spacing" w:semiHidden="0" w:uiPriority="1" w:unhideWhenUsed="0" w:qFormat="1"/>
-    <w:lsdException w:name="Light Shading" w:semiHidden="0" w:uiPriority="60" w:unhideWhenUsed="0"/>
-    <w:lsdException w:name="Light List" w:semiHidden="0" w:uiPriority="61" w:unhideWhenUsed="0"/>
-    <w:lsdException w:name="Light Grid" w:semiHidden="0" w:uiPriority="62" w:unhideWhenUsed="0"/>
-    <w:lsdException w:name="Medium Shading 1" w:semiHidden="0" w:uiPriority="63" w:unhideWhenUsed="0"/>
-    <w:lsdException w:name="Medium Shading 2" w:semiHidden="0" w:uiPriority="64" w:unhideWhenUsed="0"/>
-    <w:lsdException w:name="Medium List 1" w:semiHidden="0" w:uiPriority="65" w:unhideWhenUsed="0"/>
-    <w:lsdException w:name="Medium List 2" w:semiHidden="0" w:uiPriority="66" w:unhideWhenUsed="0"/>
-    <w:lsdException w:name="Medium Grid 1" w:semiHidden="0" w:uiPriority="67" w:unhideWhenUsed="0"/>
-    <w:lsdException w:name="Medium Grid 2" w:semiHidden="0" w:uiPriority="68" w:unhideWhenUsed="0"/>
-    <w:lsdException w:name="Medium Grid 3" w:semiHidden="0" w:uiPriority="69" w:unhideWhenUsed="0"/>
-    <w:lsdException w:name="Dark List" w:semiHidden="0" w:uiPriority="70" w:unhideWhenUsed="0"/>
-    <w:lsdException w:name="Colorful Shading" w:semiHidden="0" w:uiPriority="71" w:unhideWhenUsed="0"/>
-    <w:lsdException w:name="Colorful List" w:semiHidden="0" w:uiPriority="72" w:unhideWhenUsed="0"/>
-    <w:lsdException w:name="Colorful Grid" w:semiHidden="0" w:uiPriority="73" w:unhideWhenUsed="0"/>
-    <w:lsdException w:name="Light Shading Accent 1" w:semiHidden="0" w:uiPriority="60" w:unhideWhenUsed="0"/>
-    <w:lsdException w:name="Light List Accent 1" w:semiHidden="0" w:uiPriority="61" w:unhideWhenUsed="0"/>
-    <w:lsdException w:name="Light Grid Accent 1" w:semiHidden="0" w:uiPriority="62" w:unhideWhenUsed="0"/>
-    <w:lsdException w:name="Medium Shading 1 Accent 1" w:semiHidden="0" w:uiPriority="63" w:unhideWhenUsed="0"/>
-    <w:lsdException w:name="Medium Shading 2 Accent 1" w:semiHidden="0" w:uiPriority="64" w:unhideWhenUsed="0"/>
-    <w:lsdException w:name="Medium List 1 Accent 1" w:semiHidden="0" w:uiPriority="65" w:unhideWhenUsed="0"/>
-    <w:lsdException w:name="Revision" w:unhideWhenUsed="0"/>
-    <w:lsdException w:name="List Paragraph" w:semiHidden="0" w:uiPriority="34" w:unhideWhenUsed="0" w:qFormat="1"/>
-    <w:lsdException w:name="Quote" w:semiHidden="0" w:uiPriority="29" w:unhideWhenUsed="0" w:qFormat="1"/>
-    <w:lsdException w:name="Intense Quote" w:semiHidden="0" w:uiPriority="30" w:unhideWhenUsed="0" w:qFormat="1"/>
-    <w:lsdException w:name="Medium List 2 Accent 1" w:semiHidden="0" w:uiPriority="66" w:unhideWhenUsed="0"/>
-    <w:lsdException w:name="Medium Grid 1 Accent 1" w:semiHidden="0" w:uiPriority="67" w:unhideWhenUsed="0"/>
-    <w:lsdException w:name="Medium Grid 2 Accent 1" w:semiHidden="0" w:uiPriority="68" w:unhideWhenUsed="0"/>
-    <w:lsdException w:name="Medium Grid 3 Accent 1" w:semiHidden="0" w:uiPriority="69" w:unhideWhenUsed="0"/>
-    <w:lsdException w:name="Dark List Accent 1" w:semiHidden="0" w:uiPriority="70" w:unhideWhenUsed="0"/>
-    <w:lsdException w:name="Colorful Shading Accent 1" w:semiHidden="0" w:uiPriority="71" w:unhideWhenUsed="0"/>
-    <w:lsdException w:name="Colorful List Accent 1" w:semiHidden="0" w:uiPriority="72" w:unhideWhenUsed="0"/>
-    <w:lsdException w:name="Colorful Grid Accent 1" w:semiHidden="0" w:uiPriority="73" w:unhideWhenUsed="0"/>
-    <w:lsdException w:name="Light Shading Accent 2" w:semiHidden="0" w:uiPriority="60" w:unhideWhenUsed="0"/>
-    <w:lsdException w:name="Light List Accent 2" w:semiHidden="0" w:uiPriority="61" w:unhideWhenUsed="0"/>
-    <w:lsdException w:name="Light Grid Accent 2" w:semiHidden="0" w:uiPriority="62" w:unhideWhenUsed="0"/>
-    <w:lsdException w:name="Medium Shading 1 Accent 2" w:semiHidden="0" w:uiPriority="63" w:unhideWhenUsed="0"/>
-    <w:lsdException w:name="Medium Shading 2 Accent 2" w:semiHidden="0" w:uiPriority="64" w:unhideWhenUsed="0"/>
-    <w:lsdException w:name="Medium List 1 Accent 2" w:semiHidden="0" w:uiPriority="65" w:unhideWhenUsed="0"/>
-    <w:lsdException w:name="Medium List 2 Accent 2" w:semiHidden="0" w:uiPriority="66" w:unhideWhenUsed="0"/>
-    <w:lsdException w:name="Medium Grid 1 Accent 2" w:semiHidden="0" w:uiPriority="67" w:unhideWhenUsed="0"/>
-    <w:lsdException w:name="Medium Grid 2 Accent 2" w:semiHidden="0" w:uiPriority="68" w:unhideWhenUsed="0"/>
-    <w:lsdException w:name="Medium Grid 3 Accent 2" w:semiHidden="0" w:uiPriority="69" w:unhideWhenUsed="0"/>
-    <w:lsdException w:name="Dark List Accent 2" w:semiHidden="0" w:uiPriority="70" w:unhideWhenUsed="0"/>
-    <w:lsdException w:name="Colorful Shading Accent 2" w:semiHidden="0" w:uiPriority="71" w:unhideWhenUsed="0"/>
-    <w:lsdException w:name="Colorful List Accent 2" w:semiHidden="0" w:uiPriority="72" w:unhideWhenUsed="0"/>
-    <w:lsdException w:name="Colorful Grid Accent 2" w:semiHidden="0" w:uiPriority="73" w:unhideWhenUsed="0"/>
-    <w:lsdException w:name="Light Shading Accent 3" w:semiHidden="0" w:uiPriority="60" w:unhideWhenUsed="0"/>
-    <w:lsdException w:name="Light List Accent 3" w:semiHidden="0" w:uiPriority="61" w:unhideWhenUsed="0"/>
-    <w:lsdException w:name="Light Grid Accent 3" w:semiHidden="0" w:uiPriority="62" w:unhideWhenUsed="0"/>
-    <w:lsdException w:name="Medium Shading 1 Accent 3" w:semiHidden="0" w:uiPriority="63" w:unhideWhenUsed="0"/>
-    <w:lsdException w:name="Medium Shading 2 Accent 3" w:semiHidden="0" w:uiPriority="64" w:unhideWhenUsed="0"/>
-    <w:lsdException w:name="Medium List 1 Accent 3" w:semiHidden="0" w:uiPriority="65" w:unhideWhenUsed="0"/>
-    <w:lsdException w:name="Medium List 2 Accent 3" w:semiHidden="0" w:uiPriority="66" w:unhideWhenUsed="0"/>
-    <w:lsdException w:name="Medium Grid 1 Accent 3" w:semiHidden="0" w:uiPriority="67" w:unhideWhenUsed="0"/>
-    <w:lsdException w:name="Medium Grid 2 Accent 3" w:semiHidden="0" w:uiPriority="68" w:unhideWhenUsed="0"/>
-    <w:lsdException w:name="Medium Grid 3 Accent 3" w:semiHidden="0" w:uiPriority="69" w:unhideWhenUsed="0"/>
-    <w:lsdException w:name="Dark List Accent 3" w:semiHidden="0" w:uiPriority="70" w:unhideWhenUsed="0"/>
-    <w:lsdException w:name="Colorful Shading Accent 3" w:semiHidden="0" w:uiPriority="71" w:unhideWhenUsed="0"/>
-    <w:lsdException w:name="Colorful List Accent 3" w:semiHidden="0" w:uiPriority="72" w:unhideWhenUsed="0"/>
-    <w:lsdException w:name="Colorful Grid Accent 3" w:semiHidden="0" w:uiPriority="73" w:unhideWhenUsed="0"/>
-    <w:lsdException w:name="Light Shading Accent 4" w:semiHidden="0" w:uiPriority="60" w:unhideWhenUsed="0"/>
-    <w:lsdException w:name="Light List Accent 4" w:semiHidden="0" w:uiPriority="61" w:unhideWhenUsed="0"/>
-    <w:lsdException w:name="Light Grid Accent 4" w:semiHidden="0" w:uiPriority="62" w:unhideWhenUsed="0"/>
-    <w:lsdException w:name="Medium Shading 1 Accent 4" w:semiHidden="0" w:uiPriority="63" w:unhideWhenUsed="0"/>
-    <w:lsdException w:name="Medium Shading 2 Accent 4" w:semiHidden="0" w:uiPriority="64" w:unhideWhenUsed="0"/>
-    <w:lsdException w:name="Medium List 1 Accent 4" w:semiHidden="0" w:uiPriority="65" w:unhideWhenUsed="0"/>
-    <w:lsdException w:name="Medium List 2 Accent 4" w:semiHidden="0" w:uiPriority="66" w:unhideWhenUsed="0"/>
-    <w:lsdException w:name="Medium Grid 1 Accent 4" w:semiHidden="0" w:uiPriority="67" w:unhideWhenUsed="0"/>
-    <w:lsdException w:name="Medium Grid 2 Accent 4" w:semiHidden="0" w:uiPriority="68" w:unhideWhenUsed="0"/>
-    <w:lsdException w:name="Medium Grid 3 Accent 4" w:semiHidden="0" w:uiPriority="69" w:unhideWhenUsed="0"/>
-    <w:lsdException w:name="Dark List Accent 4" w:semiHidden="0" w:uiPriority="70" w:unhideWhenUsed="0"/>
-    <w:lsdException w:name="Colorful Shading Accent 4" w:semiHidden="0" w:uiPriority="71" w:unhideWhenUsed="0"/>
-    <w:lsdException w:name="Colorful List Accent 4" w:semiHidden="0" w:uiPriority="72" w:unhideWhenUsed="0"/>
-    <w:lsdException w:name="Colorful Grid Accent 4" w:semiHidden="0" w:uiPriority="73" w:unhideWhenUsed="0"/>
-    <w:lsdException w:name="Light Shading Accent 5" w:semiHidden="0" w:uiPriority="60" w:unhideWhenUsed="0"/>
-    <w:lsdException w:name="Light List Accent 5" w:semiHidden="0" w:uiPriority="61" w:unhideWhenUsed="0"/>
-    <w:lsdException w:name="Light Grid Accent 5" w:semiHidden="0" w:uiPriority="62" w:unhideWhenUsed="0"/>
-    <w:lsdException w:name="Medium Shading 1 Accent 5" w:semiHidden="0" w:uiPriority="63" w:unhideWhenUsed="0"/>
-    <w:lsdException w:name="Medium Shading 2 Accent 5" w:semiHidden="0" w:uiPriority="64" w:unhideWhenUsed="0"/>
-    <w:lsdException w:name="Medium List 1 Accent 5" w:semiHidden="0" w:uiPriority="65" w:unhideWhenUsed="0"/>
-    <w:lsdException w:name="Medium List 2 Accent 5" w:semiHidden="0" w:uiPriority="66" w:unhideWhenUsed="0"/>
-    <w:lsdException w:name="Medium Grid 1 Accent 5" w:semiHidden="0" w:uiPriority="67" w:unhideWhenUsed="0"/>
-    <w:lsdException w:name="Medium Grid 2 Accent 5" w:semiHidden="0" w:uiPriority="68" w:unhideWhenUsed="0"/>
-    <w:lsdException w:name="Medium Grid 3 Accent 5" w:semiHidden="0" w:uiPriority="69" w:unhideWhenUsed="0"/>
-    <w:lsdException w:name="Dark List Accent 5" w:semiHidden="0" w:uiPriority="70" w:unhideWhenUsed="0"/>
-    <w:lsdException w:name="Colorful Shading Accent 5" w:semiHidden="0" w:uiPriority="71" w:unhideWhenUsed="0"/>
-    <w:lsdException w:name="Colorful List Accent 5" w:semiHidden="0" w:uiPriority="72" w:unhideWhenUsed="0"/>
-    <w:lsdException w:name="Colorful Grid Accent 5" w:semiHidden="0" w:uiPriority="73" w:unhideWhenUsed="0"/>
-    <w:lsdException w:name="Light Shading Accent 6" w:semiHidden="0" w:uiPriority="60" w:unhideWhenUsed="0"/>
-    <w:lsdException w:name="Light List Accent 6" w:semiHidden="0" w:uiPriority="61" w:unhideWhenUsed="0"/>
-    <w:lsdException w:name="Light Grid Accent 6" w:semiHidden="0" w:uiPriority="62" w:unhideWhenUsed="0"/>
-    <w:lsdException w:name="Medium Shading 1 Accent 6" w:semiHidden="0" w:uiPriority="63" w:unhideWhenUsed="0"/>
-    <w:lsdException w:name="Medium Shading 2 Accent 6" w:semiHidden="0" w:uiPriority="64" w:unhideWhenUsed="0"/>
-    <w:lsdException w:name="Medium List 1 Accent 6" w:semiHidden="0" w:uiPriority="65" w:unhideWhenUsed="0"/>
-    <w:lsdException w:name="Medium List 2 Accent 6" w:semiHidden="0" w:uiPriority="66" w:unhideWhenUsed="0"/>
-    <w:lsdException w:name="Medium Grid 1 Accent 6" w:semiHidden="0" w:uiPriority="67" w:unhideWhenUsed="0"/>
-    <w:lsdException w:name="Medium Grid 2 Accent 6" w:semiHidden="0" w:uiPriority="68" w:unhideWhenUsed="0"/>
-    <w:lsdException w:name="Medium Grid 3 Accent 6" w:semiHidden="0" w:uiPriority="69" w:unhideWhenUsed="0"/>
-    <w:lsdException w:name="Dark List Accent 6" w:semiHidden="0" w:uiPriority="70" w:unhideWhenUsed="0"/>
-    <w:lsdException w:name="Colorful Shading Accent 6" w:semiHidden="0" w:uiPriority="71" w:unhideWhenUsed="0"/>
-    <w:lsdException w:name="Colorful List Accent 6" w:semiHidden="0" w:uiPriority="72" w:unhideWhenUsed="0"/>
-    <w:lsdException w:name="Colorful Grid Accent 6" w:semiHidden="0" w:uiPriority="73" w:unhideWhenUsed="0"/>
-    <w:lsdException w:name="Subtle Emphasis" w:semiHidden="0" w:uiPriority="19" w:unhideWhenUsed="0" w:qFormat="1"/>
-    <w:lsdException w:name="Intense Emphasis" w:semiHidden="0" w:uiPriority="21" w:unhideWhenUsed="0" w:qFormat="1"/>
-    <w:lsdException w:name="Subtle Reference" w:semiHidden="0" w:uiPriority="31" w:unhideWhenUsed="0" w:qFormat="1"/>
-    <w:lsdException w:name="Intense Reference" w:semiHidden="0" w:uiPriority="32" w:unhideWhenUsed="0" w:qFormat="1"/>
-    <w:lsdException w:name="Book Title" w:semiHidden="0" w:uiPriority="33" w:unhideWhenUsed="0" w:qFormat="1"/>
-    <w:lsdException w:name="Bibliography" w:uiPriority="37"/>
-    <w:lsdException w:name="TOC Heading" w:uiPriority="39" w:qFormat="1"/>
+  <w:latentStyles w:defLockedState="0" w:defUIPriority="99" w:defSemiHidden="0" w:defUnhideWhenUsed="0" w:defQFormat="0" w:count="380">
+    <w:lsdException w:name="Normal" w:uiPriority="0" w:qFormat="1"/>
+    <w:lsdException w:name="heading 1" w:uiPriority="0" w:qFormat="1"/>
+    <w:lsdException w:name="heading 2" w:semiHidden="1" w:uiPriority="0" w:unhideWhenUsed="1" w:qFormat="1"/>
+    <w:lsdException w:name="heading 3" w:semiHidden="1" w:uiPriority="0" w:unhideWhenUsed="1" w:qFormat="1"/>
+    <w:lsdException w:name="heading 4" w:semiHidden="1" w:uiPriority="9" w:unhideWhenUsed="1" w:qFormat="1"/>
+    <w:lsdException w:name="heading 5" w:semiHidden="1" w:uiPriority="9" w:unhideWhenUsed="1" w:qFormat="1"/>
+    <w:lsdException w:name="heading 6" w:semiHidden="1" w:uiPriority="9" w:unhideWhenUsed="1" w:qFormat="1"/>
+    <w:lsdException w:name="heading 7" w:semiHidden="1" w:uiPriority="9" w:unhideWhenUsed="1" w:qFormat="1"/>
+    <w:lsdException w:name="heading 8" w:semiHidden="1" w:uiPriority="9" w:unhideWhenUsed="1" w:qFormat="1"/>
+    <w:lsdException w:name="heading 9" w:semiHidden="1" w:uiPriority="9" w:unhideWhenUsed="1" w:qFormat="1"/>
+    <w:lsdException w:name="index 1" w:semiHidden="1" w:unhideWhenUsed="1"/>
+    <w:lsdException w:name="index 2" w:semiHidden="1" w:unhideWhenUsed="1"/>
+    <w:lsdException w:name="index 3" w:semiHidden="1" w:unhideWhenUsed="1"/>
+    <w:lsdException w:name="index 4" w:semiHidden="1" w:unhideWhenUsed="1"/>
+    <w:lsdException w:name="index 5" w:semiHidden="1" w:unhideWhenUsed="1"/>
+    <w:lsdException w:name="index 6" w:semiHidden="1" w:unhideWhenUsed="1"/>
+    <w:lsdException w:name="index 7" w:semiHidden="1" w:unhideWhenUsed="1"/>
+    <w:lsdException w:name="index 8" w:semiHidden="1" w:unhideWhenUsed="1"/>
+    <w:lsdException w:name="index 9" w:semiHidden="1" w:unhideWhenUsed="1"/>
+    <w:lsdException w:name="toc 1" w:semiHidden="1" w:uiPriority="39" w:unhideWhenUsed="1"/>
+    <w:lsdException w:name="toc 2" w:semiHidden="1" w:uiPriority="39" w:unhideWhenUsed="1"/>
+    <w:lsdException w:name="toc 3" w:semiHidden="1" w:uiPriority="39" w:unhideWhenUsed="1"/>
+    <w:lsdException w:name="toc 4" w:semiHidden="1" w:uiPriority="39" w:unhideWhenUsed="1"/>
+    <w:lsdException w:name="toc 5" w:semiHidden="1" w:uiPriority="39" w:unhideWhenUsed="1"/>
+    <w:lsdException w:name="toc 6" w:semiHidden="1" w:uiPriority="39" w:unhideWhenUsed="1"/>
+    <w:lsdException w:name="toc 7" w:semiHidden="1" w:uiPriority="39" w:unhideWhenUsed="1"/>
+    <w:lsdException w:name="toc 8" w:semiHidden="1" w:uiPriority="39" w:unhideWhenUsed="1"/>
+    <w:lsdException w:name="toc 9" w:semiHidden="1" w:uiPriority="39" w:unhideWhenUsed="1"/>
+    <w:lsdException w:name="Normal Indent" w:semiHidden="1" w:unhideWhenUsed="1"/>
+    <w:lsdException w:name="footnote text" w:semiHidden="1" w:unhideWhenUsed="1"/>
+    <w:lsdException w:name="annotation text" w:semiHidden="1" w:unhideWhenUsed="1"/>
+    <w:lsdException w:name="header" w:semiHidden="1" w:unhideWhenUsed="1"/>
+    <w:lsdException w:name="footer" w:semiHidden="1" w:unhideWhenUsed="1"/>
+    <w:lsdException w:name="index heading" w:semiHidden="1" w:unhideWhenUsed="1"/>
+    <w:lsdException w:name="caption" w:semiHidden="1" w:uiPriority="35" w:unhideWhenUsed="1" w:qFormat="1"/>
+    <w:lsdException w:name="table of figures" w:semiHidden="1" w:unhideWhenUsed="1"/>
+    <w:lsdException w:name="envelope address" w:semiHidden="1" w:unhideWhenUsed="1"/>
+    <w:lsdException w:name="envelope return" w:semiHidden="1" w:unhideWhenUsed="1"/>
+    <w:lsdException w:name="footnote reference" w:semiHidden="1" w:unhideWhenUsed="1"/>
+    <w:lsdException w:name="annotation reference" w:semiHidden="1" w:unhideWhenUsed="1"/>
+    <w:lsdException w:name="line number" w:semiHidden="1" w:unhideWhenUsed="1"/>
+    <w:lsdException w:name="page number" w:semiHidden="1" w:unhideWhenUsed="1"/>
+    <w:lsdException w:name="endnote reference" w:semiHidden="1" w:unhideWhenUsed="1"/>
+    <w:lsdException w:name="endnote text" w:semiHidden="1" w:unhideWhenUsed="1"/>
+    <w:lsdException w:name="table of authorities" w:semiHidden="1" w:unhideWhenUsed="1"/>
+    <w:lsdException w:name="macro" w:semiHidden="1" w:unhideWhenUsed="1"/>
+    <w:lsdException w:name="toa heading" w:semiHidden="1" w:unhideWhenUsed="1"/>
+    <w:lsdException w:name="List" w:semiHidden="1" w:unhideWhenUsed="1"/>
+    <w:lsdException w:name="List Bullet" w:semiHidden="1" w:unhideWhenUsed="1"/>
+    <w:lsdException w:name="List Number" w:semiHidden="1" w:unhideWhenUsed="1"/>
+    <w:lsdException w:name="List 2" w:semiHidden="1" w:unhideWhenUsed="1"/>
+    <w:lsdException w:name="List 3" w:semiHidden="1" w:unhideWhenUsed="1"/>
+    <w:lsdException w:name="List 4" w:semiHidden="1" w:unhideWhenUsed="1"/>
+    <w:lsdException w:name="List 5" w:semiHidden="1" w:unhideWhenUsed="1"/>
+    <w:lsdException w:name="List Bullet 2" w:semiHidden="1" w:unhideWhenUsed="1"/>
+    <w:lsdException w:name="List Bullet 3" w:semiHidden="1" w:unhideWhenUsed="1"/>
+    <w:lsdException w:name="List Bullet 4" w:semiHidden="1" w:unhideWhenUsed="1"/>
+    <w:lsdException w:name="List Bullet 5" w:semiHidden="1" w:unhideWhenUsed="1"/>
+    <w:lsdException w:name="List Number 2" w:semiHidden="1" w:unhideWhenUsed="1"/>
+    <w:lsdException w:name="List Number 3" w:semiHidden="1" w:unhideWhenUsed="1"/>
+    <w:lsdException w:name="List Number 4" w:semiHidden="1" w:unhideWhenUsed="1"/>
+    <w:lsdException w:name="List Number 5" w:semiHidden="1" w:unhideWhenUsed="1"/>
+    <w:lsdException w:name="Title" w:uiPriority="10" w:qFormat="1"/>
+    <w:lsdException w:name="Closing" w:semiHidden="1" w:unhideWhenUsed="1"/>
+    <w:lsdException w:name="Signature" w:semiHidden="1" w:unhideWhenUsed="1"/>
+    <w:lsdException w:name="Default Paragraph Font" w:semiHidden="1" w:uiPriority="1" w:unhideWhenUsed="1"/>
+    <w:lsdException w:name="Body Text" w:semiHidden="1" w:unhideWhenUsed="1"/>
+    <w:lsdException w:name="Body Text Indent" w:semiHidden="1" w:uiPriority="0" w:unhideWhenUsed="1"/>
+    <w:lsdException w:name="List Continue" w:semiHidden="1" w:unhideWhenUsed="1"/>
+    <w:lsdException w:name="List Continue 2" w:semiHidden="1" w:unhideWhenUsed="1"/>
+    <w:lsdException w:name="List Continue 3" w:semiHidden="1" w:unhideWhenUsed="1"/>
+    <w:lsdException w:name="List Continue 4" w:semiHidden="1" w:unhideWhenUsed="1"/>
+    <w:lsdException w:name="List Continue 5" w:semiHidden="1" w:unhideWhenUsed="1"/>
+    <w:lsdException w:name="Message Header" w:semiHidden="1" w:unhideWhenUsed="1"/>
+    <w:lsdException w:name="Subtitle" w:uiPriority="11" w:qFormat="1"/>
+    <w:lsdException w:name="Salutation" w:semiHidden="1" w:unhideWhenUsed="1"/>
+    <w:lsdException w:name="Date" w:semiHidden="1" w:unhideWhenUsed="1"/>
+    <w:lsdException w:name="Body Text First Indent" w:semiHidden="1" w:unhideWhenUsed="1"/>
+    <w:lsdException w:name="Body Text First Indent 2" w:semiHidden="1" w:unhideWhenUsed="1"/>
+    <w:lsdException w:name="Note Heading" w:semiHidden="1" w:unhideWhenUsed="1"/>
+    <w:lsdException w:name="Body Text 2" w:semiHidden="1" w:unhideWhenUsed="1"/>
+    <w:lsdException w:name="Body Text 3" w:semiHidden="1" w:unhideWhenUsed="1"/>
+    <w:lsdException w:name="Body Text Indent 2" w:semiHidden="1" w:unhideWhenUsed="1"/>
+    <w:lsdException w:name="Body Text Indent 3" w:semiHidden="1" w:unhideWhenUsed="1"/>
+    <w:lsdException w:name="Block Text" w:semiHidden="1" w:unhideWhenUsed="1"/>
+    <w:lsdException w:name="Hyperlink" w:semiHidden="1" w:unhideWhenUsed="1"/>
+    <w:lsdException w:name="FollowedHyperlink" w:semiHidden="1" w:unhideWhenUsed="1"/>
+    <w:lsdException w:name="Strong" w:uiPriority="22" w:qFormat="1"/>
+    <w:lsdException w:name="Emphasis" w:uiPriority="20" w:qFormat="1"/>
+    <w:lsdException w:name="Document Map" w:semiHidden="1" w:unhideWhenUsed="1"/>
+    <w:lsdException w:name="Plain Text" w:semiHidden="1" w:unhideWhenUsed="1"/>
+    <w:lsdException w:name="E-mail Signature" w:semiHidden="1" w:unhideWhenUsed="1"/>
+    <w:lsdException w:name="HTML Top of Form" w:semiHidden="1" w:unhideWhenUsed="1"/>
+    <w:lsdException w:name="HTML Bottom of Form" w:semiHidden="1" w:unhideWhenUsed="1"/>
+    <w:lsdException w:name="Normal (Web)" w:semiHidden="1" w:unhideWhenUsed="1"/>
+    <w:lsdException w:name="HTML Acronym" w:semiHidden="1" w:unhideWhenUsed="1"/>
+    <w:lsdException w:name="HTML Address" w:semiHidden="1" w:unhideWhenUsed="1"/>
+    <w:lsdException w:name="HTML Cite" w:semiHidden="1" w:unhideWhenUsed="1"/>
+    <w:lsdException w:name="HTML Code" w:semiHidden="1" w:unhideWhenUsed="1"/>
+    <w:lsdException w:name="HTML Definition" w:semiHidden="1" w:unhideWhenUsed="1"/>
+    <w:lsdException w:name="HTML Keyboard" w:semiHidden="1" w:unhideWhenUsed="1"/>
+    <w:lsdException w:name="HTML Preformatted" w:semiHidden="1" w:unhideWhenUsed="1"/>
+    <w:lsdException w:name="HTML Sample" w:semiHidden="1" w:unhideWhenUsed="1"/>
+    <w:lsdException w:name="HTML Typewriter" w:semiHidden="1" w:unhideWhenUsed="1"/>
+    <w:lsdException w:name="HTML Variable" w:semiHidden="1" w:unhideWhenUsed="1"/>
+    <w:lsdException w:name="Normal Table" w:semiHidden="1" w:unhideWhenUsed="1"/>
+    <w:lsdException w:name="annotation subject" w:semiHidden="1" w:unhideWhenUsed="1"/>
+    <w:lsdException w:name="No List" w:semiHidden="1" w:unhideWhenUsed="1"/>
+    <w:lsdException w:name="Outline List 1" w:semiHidden="1" w:unhideWhenUsed="1"/>
+    <w:lsdException w:name="Outline List 2" w:semiHidden="1" w:unhideWhenUsed="1"/>
+    <w:lsdException w:name="Outline List 3" w:semiHidden="1" w:unhideWhenUsed="1"/>
+    <w:lsdException w:name="Table Simple 1" w:semiHidden="1" w:unhideWhenUsed="1"/>
+    <w:lsdException w:name="Table Simple 2" w:semiHidden="1" w:unhideWhenUsed="1"/>
+    <w:lsdException w:name="Table Simple 3" w:semiHidden="1" w:unhideWhenUsed="1"/>
+    <w:lsdException w:name="Table Classic 1" w:semiHidden="1" w:unhideWhenUsed="1"/>
+    <w:lsdException w:name="Table Classic 2" w:semiHidden="1" w:unhideWhenUsed="1"/>
+    <w:lsdException w:name="Table Classic 3" w:semiHidden="1" w:unhideWhenUsed="1"/>
+    <w:lsdException w:name="Table Classic 4" w:semiHidden="1" w:unhideWhenUsed="1"/>
+    <w:lsdException w:name="Table Colorful 1" w:semiHidden="1" w:unhideWhenUsed="1"/>
+    <w:lsdException w:name="Table Colorful 2" w:semiHidden="1" w:unhideWhenUsed="1"/>
+    <w:lsdException w:name="Table Colorful 3" w:semiHidden="1" w:unhideWhenUsed="1"/>
+    <w:lsdException w:name="Table Columns 1" w:semiHidden="1" w:unhideWhenUsed="1"/>
+    <w:lsdException w:name="Table Columns 2" w:semiHidden="1" w:unhideWhenUsed="1"/>
+    <w:lsdException w:name="Table Columns 3" w:semiHidden="1" w:unhideWhenUsed="1"/>
+    <w:lsdException w:name="Table Columns 4" w:semiHidden="1" w:unhideWhenUsed="1"/>
+    <w:lsdException w:name="Table Columns 5" w:semiHidden="1" w:unhideWhenUsed="1"/>
+    <w:lsdException w:name="Table Grid 1" w:semiHidden="1" w:unhideWhenUsed="1"/>
+    <w:lsdException w:name="Table Grid 2" w:semiHidden="1" w:unhideWhenUsed="1"/>
+    <w:lsdException w:name="Table Grid 3" w:semiHidden="1" w:unhideWhenUsed="1"/>
+    <w:lsdException w:name="Table Grid 4" w:semiHidden="1" w:unhideWhenUsed="1"/>
+    <w:lsdException w:name="Table Grid 5" w:semiHidden="1" w:unhideWhenUsed="1"/>
+    <w:lsdException w:name="Table Grid 6" w:semiHidden="1" w:unhideWhenUsed="1"/>
+    <w:lsdException w:name="Table Grid 7" w:semiHidden="1" w:unhideWhenUsed="1"/>
+    <w:lsdException w:name="Table Grid 8" w:semiHidden="1" w:unhideWhenUsed="1"/>
+    <w:lsdException w:name="Table List 1" w:semiHidden="1" w:unhideWhenUsed="1"/>
+    <w:lsdException w:name="Table List 2" w:semiHidden="1" w:unhideWhenUsed="1"/>
+    <w:lsdException w:name="Table List 3" w:semiHidden="1" w:unhideWhenUsed="1"/>
+    <w:lsdException w:name="Table List 4" w:semiHidden="1" w:unhideWhenUsed="1"/>
+    <w:lsdException w:name="Table List 5" w:semiHidden="1" w:unhideWhenUsed="1"/>
+    <w:lsdException w:name="Table List 6" w:semiHidden="1" w:unhideWhenUsed="1"/>
+    <w:lsdException w:name="Table List 7" w:semiHidden="1" w:unhideWhenUsed="1"/>
+    <w:lsdException w:name="Table List 8" w:semiHidden="1" w:unhideWhenUsed="1"/>
+    <w:lsdException w:name="Table 3D effects 1" w:semiHidden="1" w:unhideWhenUsed="1"/>
+    <w:lsdException w:name="Table 3D effects 2" w:semiHidden="1" w:unhideWhenUsed="1"/>
+    <w:lsdException w:name="Table 3D effects 3" w:semiHidden="1" w:unhideWhenUsed="1"/>
+    <w:lsdException w:name="Table Contemporary" w:semiHidden="1" w:unhideWhenUsed="1"/>
+    <w:lsdException w:name="Table Elegant" w:semiHidden="1" w:unhideWhenUsed="1"/>
+    <w:lsdException w:name="Table Professional" w:semiHidden="1" w:unhideWhenUsed="1"/>
+    <w:lsdException w:name="Table Subtle 1" w:semiHidden="1" w:unhideWhenUsed="1"/>
+    <w:lsdException w:name="Table Subtle 2" w:semiHidden="1" w:unhideWhenUsed="1"/>
+    <w:lsdException w:name="Table Web 1" w:semiHidden="1" w:unhideWhenUsed="1"/>
+    <w:lsdException w:name="Table Web 2" w:semiHidden="1" w:unhideWhenUsed="1"/>
+    <w:lsdException w:name="Table Web 3" w:semiHidden="1" w:unhideWhenUsed="1"/>
+    <w:lsdException w:name="Balloon Text" w:semiHidden="1" w:unhideWhenUsed="1"/>
+    <w:lsdException w:name="Table Grid" w:uiPriority="59"/>
+    <w:lsdException w:name="Table Theme" w:semiHidden="1" w:unhideWhenUsed="1"/>
+    <w:lsdException w:name="Note Level 1" w:semiHidden="1" w:unhideWhenUsed="1"/>
+    <w:lsdException w:name="Note Level 2" w:semiHidden="1" w:unhideWhenUsed="1"/>
+    <w:lsdException w:name="Note Level 3" w:semiHidden="1" w:unhideWhenUsed="1"/>
+    <w:lsdException w:name="Note Level 4" w:semiHidden="1" w:unhideWhenUsed="1"/>
+    <w:lsdException w:name="Note Level 5" w:semiHidden="1" w:unhideWhenUsed="1"/>
+    <w:lsdException w:name="Note Level 6" w:semiHidden="1" w:unhideWhenUsed="1"/>
+    <w:lsdException w:name="Note Level 7" w:semiHidden="1" w:unhideWhenUsed="1"/>
+    <w:lsdException w:name="Note Level 8" w:semiHidden="1" w:unhideWhenUsed="1"/>
+    <w:lsdException w:name="Note Level 9" w:semiHidden="1" w:unhideWhenUsed="1"/>
+    <w:lsdException w:name="Placeholder Text" w:semiHidden="1"/>
+    <w:lsdException w:name="No Spacing" w:uiPriority="1" w:qFormat="1"/>
+    <w:lsdException w:name="Light Shading" w:uiPriority="60"/>
+    <w:lsdException w:name="Light List" w:uiPriority="61"/>
+    <w:lsdException w:name="Light Grid" w:uiPriority="62"/>
+    <w:lsdException w:name="Medium Shading 1" w:uiPriority="63"/>
+    <w:lsdException w:name="Medium Shading 2" w:uiPriority="64"/>
+    <w:lsdException w:name="Medium List 1" w:uiPriority="65"/>
+    <w:lsdException w:name="Medium List 2" w:uiPriority="66"/>
+    <w:lsdException w:name="Medium Grid 1" w:uiPriority="67"/>
+    <w:lsdException w:name="Medium Grid 2" w:uiPriority="68"/>
+    <w:lsdException w:name="Medium Grid 3" w:uiPriority="69"/>
+    <w:lsdException w:name="Dark List" w:uiPriority="70"/>
+    <w:lsdException w:name="Colorful Shading" w:uiPriority="71"/>
+    <w:lsdException w:name="Colorful List" w:uiPriority="72"/>
+    <w:lsdException w:name="Colorful Grid" w:uiPriority="73"/>
+    <w:lsdException w:name="Light Shading Accent 1" w:uiPriority="60"/>
+    <w:lsdException w:name="Light List Accent 1" w:uiPriority="61"/>
+    <w:lsdException w:name="Light Grid Accent 1" w:uiPriority="62"/>
+    <w:lsdException w:name="Medium Shading 1 Accent 1" w:uiPriority="63"/>
+    <w:lsdException w:name="Medium Shading 2 Accent 1" w:uiPriority="64"/>
+    <w:lsdException w:name="Medium List 1 Accent 1" w:uiPriority="65"/>
+    <w:lsdException w:name="Revision" w:semiHidden="1"/>
+    <w:lsdException w:name="List Paragraph" w:uiPriority="34" w:qFormat="1"/>
+    <w:lsdException w:name="Quote" w:uiPriority="29" w:qFormat="1"/>
+    <w:lsdException w:name="Intense Quote" w:uiPriority="30" w:qFormat="1"/>
+    <w:lsdException w:name="Medium List 2 Accent 1" w:uiPriority="66"/>
+    <w:lsdException w:name="Medium Grid 1 Accent 1" w:uiPriority="67"/>
+    <w:lsdException w:name="Medium Grid 2 Accent 1" w:uiPriority="68"/>
+    <w:lsdException w:name="Medium Grid 3 Accent 1" w:uiPriority="69"/>
+    <w:lsdException w:name="Dark List Accent 1" w:uiPriority="70"/>
+    <w:lsdException w:name="Colorful Shading Accent 1" w:uiPriority="71"/>
+    <w:lsdException w:name="Colorful List Accent 1" w:uiPriority="72"/>
+    <w:lsdException w:name="Colorful Grid Accent 1" w:uiPriority="73"/>
+    <w:lsdException w:name="Light Shading Accent 2" w:uiPriority="60"/>
+    <w:lsdException w:name="Light List Accent 2" w:uiPriority="61"/>
+    <w:lsdException w:name="Light Grid Accent 2" w:uiPriority="62"/>
+    <w:lsdException w:name="Medium Shading 1 Accent 2" w:uiPriority="63"/>
+    <w:lsdException w:name="Medium Shading 2 Accent 2" w:uiPriority="64"/>
+    <w:lsdException w:name="Medium List 1 Accent 2" w:uiPriority="65"/>
+    <w:lsdException w:name="Medium List 2 Accent 2" w:uiPriority="66"/>
+    <w:lsdException w:name="Medium Grid 1 Accent 2" w:uiPriority="67"/>
+    <w:lsdException w:name="Medium Grid 2 Accent 2" w:uiPriority="68"/>
+    <w:lsdException w:name="Medium Grid 3 Accent 2" w:uiPriority="69"/>
+    <w:lsdException w:name="Dark List Accent 2" w:uiPriority="70"/>
+    <w:lsdException w:name="Colorful Shading Accent 2" w:uiPriority="71"/>
+    <w:lsdException w:name="Colorful List Accent 2" w:uiPriority="72"/>
+    <w:lsdException w:name="Colorful Grid Accent 2" w:uiPriority="73"/>
+    <w:lsdException w:name="Light Shading Accent 3" w:uiPriority="60"/>
+    <w:lsdException w:name="Light List Accent 3" w:uiPriority="61"/>
+    <w:lsdException w:name="Light Grid Accent 3" w:uiPriority="62"/>
+    <w:lsdException w:name="Medium Shading 1 Accent 3" w:uiPriority="63"/>
+    <w:lsdException w:name="Medium Shading 2 Accent 3" w:uiPriority="64"/>
+    <w:lsdException w:name="Medium List 1 Accent 3" w:uiPriority="65"/>
+    <w:lsdException w:name="Medium List 2 Accent 3" w:uiPriority="66"/>
+    <w:lsdException w:name="Medium Grid 1 Accent 3" w:uiPriority="67"/>
+    <w:lsdException w:name="Medium Grid 2 Accent 3" w:uiPriority="68"/>
+    <w:lsdException w:name="Medium Grid 3 Accent 3" w:uiPriority="69"/>
+    <w:lsdException w:name="Dark List Accent 3" w:uiPriority="70"/>
+    <w:lsdException w:name="Colorful Shading Accent 3" w:uiPriority="71"/>
+    <w:lsdException w:name="Colorful List Accent 3" w:uiPriority="72"/>
+    <w:lsdException w:name="Colorful Grid Accent 3" w:uiPriority="73"/>
+    <w:lsdException w:name="Light Shading Accent 4" w:uiPriority="60"/>
+    <w:lsdException w:name="Light List Accent 4" w:uiPriority="61"/>
+    <w:lsdException w:name="Light Grid Accent 4" w:uiPriority="62"/>
+    <w:lsdException w:name="Medium Shading 1 Accent 4" w:uiPriority="63"/>
+    <w:lsdException w:name="Medium Shading 2 Accent 4" w:uiPriority="64"/>
+    <w:lsdException w:name="Medium List 1 Accent 4" w:uiPriority="65"/>
+    <w:lsdException w:name="Medium List 2 Accent 4" w:uiPriority="66"/>
+    <w:lsdException w:name="Medium Grid 1 Accent 4" w:uiPriority="67"/>
+    <w:lsdException w:name="Medium Grid 2 Accent 4" w:uiPriority="68"/>
+    <w:lsdException w:name="Medium Grid 3 Accent 4" w:uiPriority="69"/>
+    <w:lsdException w:name="Dark List Accent 4" w:uiPriority="70"/>
+    <w:lsdException w:name="Colorful Shading Accent 4" w:uiPriority="71"/>
+    <w:lsdException w:name="Colorful List Accent 4" w:uiPriority="72"/>
+    <w:lsdException w:name="Colorful Grid Accent 4" w:uiPriority="73"/>
+    <w:lsdException w:name="Light Shading Accent 5" w:uiPriority="60"/>
+    <w:lsdException w:name="Light List Accent 5" w:uiPriority="61"/>
+    <w:lsdException w:name="Light Grid Accent 5" w:uiPriority="62"/>
+    <w:lsdException w:name="Medium Shading 1 Accent 5" w:uiPriority="63"/>
+    <w:lsdException w:name="Medium Shading 2 Accent 5" w:uiPriority="64"/>
+    <w:lsdException w:name="Medium List 1 Accent 5" w:uiPriority="65"/>
+    <w:lsdException w:name="Medium List 2 Accent 5" w:uiPriority="66"/>
+    <w:lsdException w:name="Medium Grid 1 Accent 5" w:uiPriority="67"/>
+    <w:lsdException w:name="Medium Grid 2 Accent 5" w:uiPriority="68"/>
+    <w:lsdException w:name="Medium Grid 3 Accent 5" w:uiPriority="69"/>
+    <w:lsdException w:name="Dark List Accent 5" w:uiPriority="70"/>
+    <w:lsdException w:name="Colorful Shading Accent 5" w:uiPriority="71"/>
+    <w:lsdException w:name="Colorful List Accent 5" w:uiPriority="72"/>
+    <w:lsdException w:name="Colorful Grid Accent 5" w:uiPriority="73"/>
+    <w:lsdException w:name="Light Shading Accent 6" w:uiPriority="60"/>
+    <w:lsdException w:name="Light List Accent 6" w:uiPriority="61"/>
+    <w:lsdException w:name="Light Grid Accent 6" w:uiPriority="62"/>
+    <w:lsdException w:name="Medium Shading 1 Accent 6" w:uiPriority="63"/>
+    <w:lsdException w:name="Medium Shading 2 Accent 6" w:uiPriority="64"/>
+    <w:lsdException w:name="Medium List 1 Accent 6" w:uiPriority="65"/>
+    <w:lsdException w:name="Medium List 2 Accent 6" w:uiPriority="66"/>
+    <w:lsdException w:name="Medium Grid 1 Accent 6" w:uiPriority="67"/>
+    <w:lsdException w:name="Medium Grid 2 Accent 6" w:uiPriority="68"/>
+    <w:lsdException w:name="Medium Grid 3 Accent 6" w:uiPriority="69"/>
+    <w:lsdException w:name="Dark List Accent 6" w:uiPriority="70"/>
+    <w:lsdException w:name="Colorful Shading Accent 6" w:uiPriority="71"/>
+    <w:lsdException w:name="Colorful List Accent 6" w:uiPriority="72"/>
+    <w:lsdException w:name="Colorful Grid Accent 6" w:uiPriority="73"/>
+    <w:lsdException w:name="Subtle Emphasis" w:uiPriority="19" w:qFormat="1"/>
+    <w:lsdException w:name="Intense Emphasis" w:uiPriority="21" w:qFormat="1"/>
+    <w:lsdException w:name="Subtle Reference" w:uiPriority="31" w:qFormat="1"/>
+    <w:lsdException w:name="Intense Reference" w:uiPriority="32" w:qFormat="1"/>
+    <w:lsdException w:name="Book Title" w:uiPriority="33" w:qFormat="1"/>
+    <w:lsdException w:name="Bibliography" w:semiHidden="1" w:uiPriority="37" w:unhideWhenUsed="1"/>
+    <w:lsdException w:name="TOC Heading" w:semiHidden="1" w:uiPriority="39" w:unhideWhenUsed="1" w:qFormat="1"/>
+    <w:lsdException w:name="Plain Table 1" w:uiPriority="41"/>
+    <w:lsdException w:name="Plain Table 2" w:uiPriority="42"/>
+    <w:lsdException w:name="Plain Table 3" w:uiPriority="43"/>
+    <w:lsdException w:name="Plain Table 4" w:uiPriority="44"/>
+    <w:lsdException w:name="Plain Table 5" w:uiPriority="45"/>
+    <w:lsdException w:name="Grid Table Light" w:uiPriority="40"/>
+    <w:lsdException w:name="Grid Table 1 Light" w:uiPriority="46"/>
+    <w:lsdException w:name="Grid Table 2" w:uiPriority="47"/>
+    <w:lsdException w:name="Grid Table 3" w:uiPriority="48"/>
+    <w:lsdException w:name="Grid Table 4" w:uiPriority="49"/>
+    <w:lsdException w:name="Grid Table 5 Dark" w:uiPriority="50"/>
+    <w:lsdException w:name="Grid Table 6 Colorful" w:uiPriority="51"/>
+    <w:lsdException w:name="Grid Table 7 Colorful" w:uiPriority="52"/>
+    <w:lsdException w:name="Grid Table 1 Light Accent 1" w:uiPriority="46"/>
+    <w:lsdException w:name="Grid Table 2 Accent 1" w:uiPriority="47"/>
+    <w:lsdException w:name="Grid Table 3 Accent 1" w:uiPriority="48"/>
+    <w:lsdException w:name="Grid Table 4 Accent 1" w:uiPriority="49"/>
+    <w:lsdException w:name="Grid Table 5 Dark Accent 1" w:uiPriority="50"/>
+    <w:lsdException w:name="Grid Table 6 Colorful Accent 1" w:uiPriority="51"/>
+    <w:lsdException w:name="Grid Table 7 Colorful Accent 1" w:uiPriority="52"/>
+    <w:lsdException w:name="Grid Table 1 Light Accent 2" w:uiPriority="46"/>
+    <w:lsdException w:name="Grid Table 2 Accent 2" w:uiPriority="47"/>
+    <w:lsdException w:name="Grid Table 3 Accent 2" w:uiPriority="48"/>
+    <w:lsdException w:name="Grid Table 4 Accent 2" w:uiPriority="49"/>
+    <w:lsdException w:name="Grid Table 5 Dark Accent 2" w:uiPriority="50"/>
+    <w:lsdException w:name="Grid Table 6 Colorful Accent 2" w:uiPriority="51"/>
+    <w:lsdException w:name="Grid Table 7 Colorful Accent 2" w:uiPriority="52"/>
+    <w:lsdException w:name="Grid Table 1 Light Accent 3" w:uiPriority="46"/>
+    <w:lsdException w:name="Grid Table 2 Accent 3" w:uiPriority="47"/>
+    <w:lsdException w:name="Grid Table 3 Accent 3" w:uiPriority="48"/>
+    <w:lsdException w:name="Grid Table 4 Accent 3" w:uiPriority="49"/>
+    <w:lsdException w:name="Grid Table 5 Dark Accent 3" w:uiPriority="50"/>
+    <w:lsdException w:name="Grid Table 6 Colorful Accent 3" w:uiPriority="51"/>
+    <w:lsdException w:name="Grid Table 7 Colorful Accent 3" w:uiPriority="52"/>
+    <w:lsdException w:name="Grid Table 1 Light Accent 4" w:uiPriority="46"/>
+    <w:lsdException w:name="Grid Table 2 Accent 4" w:uiPriority="47"/>
+    <w:lsdException w:name="Grid Table 3 Accent 4" w:uiPriority="48"/>
+    <w:lsdException w:name="Grid Table 4 Accent 4" w:uiPriority="49"/>
+    <w:lsdException w:name="Grid Table 5 Dark Accent 4" w:uiPriority="50"/>
+    <w:lsdException w:name="Grid Table 6 Colorful Accent 4" w:uiPriority="51"/>
+    <w:lsdException w:name="Grid Table 7 Colorful Accent 4" w:uiPriority="52"/>
+    <w:lsdException w:name="Grid Table 1 Light Accent 5" w:uiPriority="46"/>
+    <w:lsdException w:name="Grid Table 2 Accent 5" w:uiPriority="47"/>
+    <w:lsdException w:name="Grid Table 3 Accent 5" w:uiPriority="48"/>
+    <w:lsdException w:name="Grid Table 4 Accent 5" w:uiPriority="49"/>
+    <w:lsdException w:name="Grid Table 5 Dark Accent 5" w:uiPriority="50"/>
+    <w:lsdException w:name="Grid Table 6 Colorful Accent 5" w:uiPriority="51"/>
+    <w:lsdException w:name="Grid Table 7 Colorful Accent 5" w:uiPriority="52"/>
+    <w:lsdException w:name="Grid Table 1 Light Accent 6" w:uiPriority="46"/>
+    <w:lsdException w:name="Grid Table 2 Accent 6" w:uiPriority="47"/>
+    <w:lsdException w:name="Grid Table 3 Accent 6" w:uiPriority="48"/>
+    <w:lsdException w:name="Grid Table 4 Accent 6" w:uiPriority="49"/>
+    <w:lsdException w:name="Grid Table 5 Dark Accent 6" w:uiPriority="50"/>
+    <w:lsdException w:name="Grid Table 6 Colorful Accent 6" w:uiPriority="51"/>
+    <w:lsdException w:name="Grid Table 7 Colorful Accent 6" w:uiPriority="52"/>
+    <w:lsdException w:name="List Table 1 Light" w:uiPriority="46"/>
+    <w:lsdException w:name="List Table 2" w:uiPriority="47"/>
+    <w:lsdException w:name="List Table 3" w:uiPriority="48"/>
+    <w:lsdException w:name="List Table 4" w:uiPriority="49"/>
+    <w:lsdException w:name="List Table 5 Dark" w:uiPriority="50"/>
+    <w:lsdException w:name="List Table 6 Colorful" w:uiPriority="51"/>
+    <w:lsdException w:name="List Table 7 Colorful" w:uiPriority="52"/>
+    <w:lsdException w:name="List Table 1 Light Accent 1" w:uiPriority="46"/>
+    <w:lsdException w:name="List Table 2 Accent 1" w:uiPriority="47"/>
+    <w:lsdException w:name="List Table 3 Accent 1" w:uiPriority="48"/>
+    <w:lsdException w:name="List Table 4 Accent 1" w:uiPriority="49"/>
+    <w:lsdException w:name="List Table 5 Dark Accent 1" w:uiPriority="50"/>
+    <w:lsdException w:name="List Table 6 Colorful Accent 1" w:uiPriority="51"/>
+    <w:lsdException w:name="List Table 7 Colorful Accent 1" w:uiPriority="52"/>
+    <w:lsdException w:name="List Table 1 Light Accent 2" w:uiPriority="46"/>
+    <w:lsdException w:name="List Table 2 Accent 2" w:uiPriority="47"/>
+    <w:lsdException w:name="List Table 3 Accent 2" w:uiPriority="48"/>
+    <w:lsdException w:name="List Table 4 Accent 2" w:uiPriority="49"/>
+    <w:lsdException w:name="List Table 5 Dark Accent 2" w:uiPriority="50"/>
+    <w:lsdException w:name="List Table 6 Colorful Accent 2" w:uiPriority="51"/>
+    <w:lsdException w:name="List Table 7 Colorful Accent 2" w:uiPriority="52"/>
+    <w:lsdException w:name="List Table 1 Light Accent 3" w:uiPriority="46"/>
+    <w:lsdException w:name="List Table 2 Accent 3" w:uiPriority="47"/>
+    <w:lsdException w:name="List Table 3 Accent 3" w:uiPriority="48"/>
+    <w:lsdException w:name="List Table 4 Accent 3" w:uiPriority="49"/>
+    <w:lsdException w:name="List Table 5 Dark Accent 3" w:uiPriority="50"/>
+    <w:lsdException w:name="List Table 6 Colorful Accent 3" w:uiPriority="51"/>
+    <w:lsdException w:name="List Table 7 Colorful Accent 3" w:uiPriority="52"/>
+    <w:lsdException w:name="List Table 1 Light Accent 4" w:uiPriority="46"/>
+    <w:lsdException w:name="List Table 2 Accent 4" w:uiPriority="47"/>
+    <w:lsdException w:name="List Table 3 Accent 4" w:uiPriority="48"/>
+    <w:lsdException w:name="List Table 4 Accent 4" w:uiPriority="49"/>
+    <w:lsdException w:name="List Table 5 Dark Accent 4" w:uiPriority="50"/>
+    <w:lsdException w:name="List Table 6 Colorful Accent 4" w:uiPriority="51"/>
+    <w:lsdException w:name="List Table 7 Colorful Accent 4" w:uiPriority="52"/>
+    <w:lsdException w:name="List Table 1 Light Accent 5" w:uiPriority="46"/>
+    <w:lsdException w:name="List Table 2 Accent 5" w:uiPriority="47"/>
+    <w:lsdException w:name="List Table 3 Accent 5" w:uiPriority="48"/>
+    <w:lsdException w:name="List Table 4 Accent 5" w:uiPriority="49"/>
+    <w:lsdException w:name="List Table 5 Dark Accent 5" w:uiPriority="50"/>
+    <w:lsdException w:name="List Table 6 Colorful Accent 5" w:uiPriority="51"/>
+    <w:lsdException w:name="List Table 7 Colorful Accent 5" w:uiPriority="52"/>
+    <w:lsdException w:name="List Table 1 Light Accent 6" w:uiPriority="46"/>
+    <w:lsdException w:name="List Table 2 Accent 6" w:uiPriority="47"/>
+    <w:lsdException w:name="List Table 3 Accent 6" w:uiPriority="48"/>
+    <w:lsdException w:name="List Table 4 Accent 6" w:uiPriority="49"/>
+    <w:lsdException w:name="List Table 5 Dark Accent 6" w:uiPriority="50"/>
+    <w:lsdException w:name="List Table 6 Colorful Accent 6" w:uiPriority="51"/>
+    <w:lsdException w:name="List Table 7 Colorful Accent 6" w:uiPriority="52"/>
   </w:latentStyles>
   <w:style w:type="paragraph" w:default="1" w:styleId="Normal">
     <w:name w:val="Normal"/>
@@ -2795,7 +3081,6 @@
     <w:next w:val="BodyTextIndent"/>
     <w:link w:val="Heading2Char"/>
     <w:autoRedefine/>
-    <w:semiHidden/>
     <w:unhideWhenUsed/>
     <w:qFormat/>
     <w:rsid w:val="00FA486C"/>
@@ -2850,7 +3135,6 @@
     <w:uiPriority w:val="99"/>
     <w:semiHidden/>
     <w:unhideWhenUsed/>
-    <w:qFormat/>
     <w:tblPr>
       <w:tblInd w:w="0" w:type="dxa"/>
       <w:tblCellMar>
@@ -2929,7 +3213,6 @@
     <w:name w:val="Heading 2 Char"/>
     <w:basedOn w:val="DefaultParagraphFont"/>
     <w:link w:val="Heading2"/>
-    <w:semiHidden/>
     <w:rsid w:val="00FA486C"/>
     <w:rPr>
       <w:rFonts w:ascii="Arial" w:eastAsia="Times New Roman" w:hAnsi="Arial" w:cs="Times New Roman"/>

</xml_diff>

<commit_message>
Refine learning outcomes even further
</commit_message>
<xml_diff>
--- a/BIT Draft Course Descriptors Commented PH/IN501001 Professional Practice for Information Technology.docx
+++ b/BIT Draft Course Descriptors Commented PH/IN501001 Professional Practice for Information Technology.docx
@@ -832,19 +832,22 @@
           <w:numId w:val="5"/>
         </w:numPr>
         <w:rPr>
+          <w:ins w:id="6" w:author="Elise Allen" w:date="2017-02-20T16:50:00Z"/>
           <w:rFonts w:ascii="Arial" w:hAnsi="Arial" w:cs="Arial"/>
           <w:sz w:val="20"/>
           <w:szCs w:val="20"/>
         </w:rPr>
       </w:pPr>
-      <w:r>
-        <w:rPr>
-          <w:rFonts w:ascii="Arial" w:hAnsi="Arial" w:cs="Arial"/>
-          <w:sz w:val="20"/>
-          <w:szCs w:val="20"/>
-        </w:rPr>
-        <w:t>Use documentation and other sources to solve a specified problem using a basic IT tool.</w:t>
-      </w:r>
+      <w:ins w:id="7" w:author="Elise Allen" w:date="2017-02-20T16:50:00Z">
+        <w:r>
+          <w:rPr>
+            <w:rFonts w:ascii="Arial" w:hAnsi="Arial" w:cs="Arial"/>
+            <w:sz w:val="20"/>
+            <w:szCs w:val="20"/>
+          </w:rPr>
+          <w:t>Select, learn and use appropriate technology to communicate and solve problems.</w:t>
+        </w:r>
+      </w:ins>
     </w:p>
     <w:p>
       <w:pPr>
@@ -854,71 +857,24 @@
           <w:numId w:val="5"/>
         </w:numPr>
         <w:rPr>
+          <w:del w:id="8" w:author="Elise Allen" w:date="2017-02-20T16:50:00Z"/>
           <w:rFonts w:ascii="Arial" w:hAnsi="Arial" w:cs="Arial"/>
           <w:sz w:val="20"/>
           <w:szCs w:val="20"/>
         </w:rPr>
       </w:pPr>
-      <w:commentRangeStart w:id="6"/>
-      <w:r>
-        <w:rPr>
-          <w:rFonts w:ascii="Arial" w:hAnsi="Arial" w:cs="Arial"/>
-          <w:sz w:val="20"/>
-          <w:szCs w:val="20"/>
-        </w:rPr>
-        <w:t>Select appropriate</w:t>
-      </w:r>
-      <w:r>
-        <w:rPr>
-          <w:rFonts w:ascii="Arial" w:hAnsi="Arial" w:cs="Arial"/>
-          <w:sz w:val="20"/>
-          <w:szCs w:val="20"/>
-        </w:rPr>
-        <w:t xml:space="preserve"> IT tools and utilities</w:t>
-      </w:r>
-      <w:r>
-        <w:rPr>
-          <w:rFonts w:ascii="Arial" w:hAnsi="Arial" w:cs="Arial"/>
-          <w:sz w:val="20"/>
-          <w:szCs w:val="20"/>
-        </w:rPr>
-        <w:t xml:space="preserve"> for a specified </w:t>
-      </w:r>
-      <w:commentRangeStart w:id="7"/>
-      <w:r>
-        <w:rPr>
-          <w:rFonts w:ascii="Arial" w:hAnsi="Arial" w:cs="Arial"/>
-          <w:sz w:val="20"/>
-          <w:szCs w:val="20"/>
-        </w:rPr>
-        <w:t>scenario</w:t>
-      </w:r>
-      <w:commentRangeEnd w:id="6"/>
-      <w:r>
-        <w:rPr>
-          <w:rStyle w:val="CommentReference"/>
-          <w:rFonts w:ascii="Arial" w:eastAsia="Times New Roman" w:hAnsi="Arial" w:cs="Times New Roman"/>
-          <w:lang w:val="en-AU" w:eastAsia="ar-SA"/>
-        </w:rPr>
-        <w:commentReference w:id="6"/>
-      </w:r>
-      <w:commentRangeEnd w:id="7"/>
-      <w:r>
-        <w:rPr>
-          <w:rStyle w:val="CommentReference"/>
-          <w:rFonts w:ascii="Arial" w:eastAsia="Times New Roman" w:hAnsi="Arial" w:cs="Times New Roman"/>
-          <w:lang w:val="en-AU" w:eastAsia="ar-SA"/>
-        </w:rPr>
-        <w:commentReference w:id="7"/>
-      </w:r>
-      <w:r>
-        <w:rPr>
-          <w:rFonts w:ascii="Arial" w:hAnsi="Arial" w:cs="Arial"/>
-          <w:sz w:val="20"/>
-          <w:szCs w:val="20"/>
-        </w:rPr>
-        <w:t>.</w:t>
-      </w:r>
+      <w:bookmarkStart w:id="9" w:name="_GoBack"/>
+      <w:bookmarkEnd w:id="9"/>
+      <w:del w:id="10" w:author="Elise Allen" w:date="2017-02-20T16:50:00Z">
+        <w:r>
+          <w:rPr>
+            <w:rFonts w:ascii="Arial" w:hAnsi="Arial" w:cs="Arial"/>
+            <w:sz w:val="20"/>
+            <w:szCs w:val="20"/>
+          </w:rPr>
+          <w:delText>Use documentation and other sources to solve a specified problem using a basic IT tool.</w:delText>
+        </w:r>
+      </w:del>
     </w:p>
     <w:p>
       <w:pPr>
@@ -928,27 +884,107 @@
           <w:numId w:val="5"/>
         </w:numPr>
         <w:rPr>
+          <w:del w:id="11" w:author="Elise Allen" w:date="2017-02-20T16:50:00Z"/>
           <w:rFonts w:ascii="Arial" w:hAnsi="Arial" w:cs="Arial"/>
           <w:sz w:val="20"/>
           <w:szCs w:val="20"/>
         </w:rPr>
       </w:pPr>
-      <w:r>
-        <w:rPr>
+      <w:commentRangeStart w:id="12"/>
+      <w:del w:id="13" w:author="Elise Allen" w:date="2017-02-20T16:50:00Z">
+        <w:r>
+          <w:rPr>
+            <w:rFonts w:ascii="Arial" w:hAnsi="Arial" w:cs="Arial"/>
+            <w:sz w:val="20"/>
+            <w:szCs w:val="20"/>
+          </w:rPr>
+          <w:delText>Select appropriate</w:delText>
+        </w:r>
+        <w:r>
+          <w:rPr>
+            <w:rFonts w:ascii="Arial" w:hAnsi="Arial" w:cs="Arial"/>
+            <w:sz w:val="20"/>
+            <w:szCs w:val="20"/>
+          </w:rPr>
+          <w:delText xml:space="preserve"> IT tools and utilities</w:delText>
+        </w:r>
+        <w:r>
+          <w:rPr>
+            <w:rFonts w:ascii="Arial" w:hAnsi="Arial" w:cs="Arial"/>
+            <w:sz w:val="20"/>
+            <w:szCs w:val="20"/>
+          </w:rPr>
+          <w:delText xml:space="preserve"> for a specified </w:delText>
+        </w:r>
+        <w:commentRangeStart w:id="14"/>
+        <w:r>
+          <w:rPr>
+            <w:rFonts w:ascii="Arial" w:hAnsi="Arial" w:cs="Arial"/>
+            <w:sz w:val="20"/>
+            <w:szCs w:val="20"/>
+          </w:rPr>
+          <w:delText>scenario</w:delText>
+        </w:r>
+        <w:commentRangeEnd w:id="12"/>
+        <w:r>
+          <w:rPr>
+            <w:rStyle w:val="CommentReference"/>
+            <w:rFonts w:ascii="Arial" w:eastAsia="Times New Roman" w:hAnsi="Arial" w:cs="Times New Roman"/>
+            <w:lang w:val="en-AU" w:eastAsia="ar-SA"/>
+          </w:rPr>
+          <w:commentReference w:id="12"/>
+        </w:r>
+        <w:commentRangeEnd w:id="14"/>
+        <w:r>
+          <w:rPr>
+            <w:rStyle w:val="CommentReference"/>
+            <w:rFonts w:ascii="Arial" w:eastAsia="Times New Roman" w:hAnsi="Arial" w:cs="Times New Roman"/>
+            <w:lang w:val="en-AU" w:eastAsia="ar-SA"/>
+          </w:rPr>
+          <w:commentReference w:id="14"/>
+        </w:r>
+        <w:r>
+          <w:rPr>
+            <w:rFonts w:ascii="Arial" w:hAnsi="Arial" w:cs="Arial"/>
+            <w:sz w:val="20"/>
+            <w:szCs w:val="20"/>
+          </w:rPr>
+          <w:delText>.</w:delText>
+        </w:r>
+      </w:del>
+    </w:p>
+    <w:p>
+      <w:pPr>
+        <w:pStyle w:val="ListParagraph"/>
+        <w:numPr>
+          <w:ilvl w:val="0"/>
+          <w:numId w:val="5"/>
+        </w:numPr>
+        <w:rPr>
+          <w:del w:id="15" w:author="Elise Allen" w:date="2017-02-20T16:50:00Z"/>
           <w:rFonts w:ascii="Arial" w:hAnsi="Arial" w:cs="Arial"/>
           <w:sz w:val="20"/>
           <w:szCs w:val="20"/>
         </w:rPr>
-        <w:t xml:space="preserve">Communicate effectively with </w:t>
-      </w:r>
-      <w:r>
-        <w:rPr>
-          <w:rFonts w:ascii="Arial" w:hAnsi="Arial" w:cs="Arial"/>
-          <w:sz w:val="20"/>
-          <w:szCs w:val="20"/>
-        </w:rPr>
-        <w:t>stakeholders using IT tools.</w:t>
-      </w:r>
+      </w:pPr>
+      <w:del w:id="16" w:author="Elise Allen" w:date="2017-02-20T16:50:00Z">
+        <w:r>
+          <w:rPr>
+            <w:rFonts w:ascii="Arial" w:hAnsi="Arial" w:cs="Arial"/>
+            <w:sz w:val="20"/>
+            <w:szCs w:val="20"/>
+          </w:rPr>
+          <w:delText xml:space="preserve">Communicate effectively with </w:delText>
+        </w:r>
+        <w:r>
+          <w:rPr>
+            <w:rFonts w:ascii="Arial" w:hAnsi="Arial" w:cs="Arial"/>
+            <w:sz w:val="20"/>
+            <w:szCs w:val="20"/>
+          </w:rPr>
+          <w:delText>stakeholders using IT tools.</w:delText>
+        </w:r>
+      </w:del>
     </w:p>
     <w:p>
       <w:pPr>
@@ -1447,7 +1483,7 @@
               </w:rPr>
               <w:t>1, 2, 3, 4</w:t>
             </w:r>
-            <w:ins w:id="8" w:author="Elise Allen" w:date="2017-02-20T11:33:00Z">
+            <w:ins w:id="17" w:author="Elise Allen" w:date="2017-02-20T11:33:00Z">
               <w:r>
                 <w:rPr>
                   <w:rFonts w:cs="Arial"/>
@@ -1455,9 +1491,7 @@
                 <w:t>, 5</w:t>
               </w:r>
             </w:ins>
-            <w:bookmarkStart w:id="9" w:name="_GoBack"/>
-            <w:bookmarkEnd w:id="9"/>
-            <w:del w:id="10" w:author="Elise Allen" w:date="2017-02-20T11:32:00Z">
+            <w:del w:id="18" w:author="Elise Allen" w:date="2017-02-20T11:32:00Z">
               <w:r>
                 <w:rPr>
                   <w:rFonts w:cs="Arial"/>
@@ -1552,7 +1586,7 @@
               </w:rPr>
               <w:t>1, 2, 3, 4</w:t>
             </w:r>
-            <w:del w:id="11" w:author="Elise Allen" w:date="2017-02-20T11:32:00Z">
+            <w:del w:id="19" w:author="Elise Allen" w:date="2017-02-20T11:32:00Z">
               <w:r>
                 <w:rPr>
                   <w:rFonts w:cs="Arial"/>
@@ -1641,7 +1675,7 @@
                 <w:rFonts w:cs="Arial"/>
               </w:rPr>
             </w:pPr>
-            <w:del w:id="12" w:author="Elise Allen" w:date="2017-02-20T11:32:00Z">
+            <w:del w:id="20" w:author="Elise Allen" w:date="2017-02-20T11:32:00Z">
               <w:r>
                 <w:rPr>
                   <w:rFonts w:cs="Arial"/>
@@ -1655,7 +1689,7 @@
               </w:rPr>
               <w:t>2, 3, 5</w:t>
             </w:r>
-            <w:del w:id="13" w:author="Elise Allen" w:date="2017-02-20T11:32:00Z">
+            <w:del w:id="21" w:author="Elise Allen" w:date="2017-02-20T11:32:00Z">
               <w:r>
                 <w:rPr>
                   <w:rFonts w:cs="Arial"/>
@@ -1724,7 +1758,7 @@
 
 <file path=word/comments.xml><?xml version="1.0" encoding="utf-8"?>
 <w:comments xmlns:wpc="http://schemas.microsoft.com/office/word/2010/wordprocessingCanvas" xmlns:mo="http://schemas.microsoft.com/office/mac/office/2008/main" xmlns:mc="http://schemas.openxmlformats.org/markup-compatibility/2006" xmlns:mv="urn:schemas-microsoft-com:mac:vml" xmlns:o="urn:schemas-microsoft-com:office:office" xmlns:r="http://schemas.openxmlformats.org/officeDocument/2006/relationships" xmlns:m="http://schemas.openxmlformats.org/officeDocument/2006/math" xmlns:v="urn:schemas-microsoft-com:vml" xmlns:wp14="http://schemas.microsoft.com/office/word/2010/wordprocessingDrawing" xmlns:wp="http://schemas.openxmlformats.org/drawingml/2006/wordprocessingDrawing" xmlns:w10="urn:schemas-microsoft-com:office:word" xmlns:w="http://schemas.openxmlformats.org/wordprocessingml/2006/main" xmlns:w14="http://schemas.microsoft.com/office/word/2010/wordml" xmlns:w15="http://schemas.microsoft.com/office/word/2012/wordml" xmlns:wpg="http://schemas.microsoft.com/office/word/2010/wordprocessingGroup" xmlns:wpi="http://schemas.microsoft.com/office/word/2010/wordprocessingInk" xmlns:wne="http://schemas.microsoft.com/office/word/2006/wordml" xmlns:wps="http://schemas.microsoft.com/office/word/2010/wordprocessingShape" mc:Ignorable="w14 w15 wp14">
-  <w:comment w:id="6" w:author="Maggie Wells" w:date="2016-08-22T09:16:00Z" w:initials="MW">
+  <w:comment w:id="12" w:author="Maggie Wells" w:date="2016-08-22T09:16:00Z" w:initials="MW">
     <w:p>
       <w:pPr>
         <w:pStyle w:val="CommentText"/>
@@ -1740,7 +1774,7 @@
       </w:r>
     </w:p>
   </w:comment>
-  <w:comment w:id="7" w:author="Patricia Haden" w:date="2016-09-07T10:41:00Z" w:initials="PH">
+  <w:comment w:id="14" w:author="Patricia Haden" w:date="2016-09-07T10:41:00Z" w:initials="PH">
     <w:p>
       <w:pPr>
         <w:pStyle w:val="CommentText"/>

</xml_diff>

<commit_message>
Remove pesky temp files
</commit_message>
<xml_diff>
--- a/BIT Draft Course Descriptors Commented PH/IN501001 Professional Practice for Information Technology.docx
+++ b/BIT Draft Course Descriptors Commented PH/IN501001 Professional Practice for Information Technology.docx
@@ -8,7 +8,12 @@
       </w:pPr>
       <w:bookmarkStart w:id="0" w:name="_Toc388526596"/>
       <w:r>
-        <w:t>Professional Practice for Information Technology</w:t>
+        <w:t>Pr</w:t>
+      </w:r>
+      <w:bookmarkStart w:id="1" w:name="_GoBack"/>
+      <w:bookmarkEnd w:id="1"/>
+      <w:r>
+        <w:t>ofessional Practice for Information Technology</w:t>
       </w:r>
       <w:bookmarkEnd w:id="0"/>
     </w:p>
@@ -714,7 +719,7 @@
         </w:rPr>
         <w:t xml:space="preserve">To </w:t>
       </w:r>
-      <w:del w:id="1" w:author="Maggie Wells" w:date="2016-08-22T13:02:00Z">
+      <w:del w:id="2" w:author="Maggie Wells" w:date="2016-08-22T13:02:00Z">
         <w:r>
           <w:rPr>
             <w:rFonts w:cs="Arial"/>
@@ -722,7 +727,7 @@
           <w:delText>provide the</w:delText>
         </w:r>
       </w:del>
-      <w:ins w:id="2" w:author="Maggie Wells" w:date="2016-08-22T13:02:00Z">
+      <w:ins w:id="3" w:author="Maggie Wells" w:date="2016-08-22T13:02:00Z">
         <w:r>
           <w:rPr>
             <w:rFonts w:cs="Arial"/>
@@ -748,7 +753,7 @@
         </w:rPr>
         <w:t xml:space="preserve"> </w:t>
       </w:r>
-      <w:del w:id="3" w:author="Maggie Wells" w:date="2016-08-22T13:02:00Z">
+      <w:del w:id="4" w:author="Maggie Wells" w:date="2016-08-22T13:02:00Z">
         <w:r>
           <w:rPr>
             <w:rFonts w:cs="Arial"/>
@@ -762,7 +767,7 @@
         </w:rPr>
         <w:t xml:space="preserve">in the Information Technology </w:t>
       </w:r>
-      <w:del w:id="4" w:author="Maggie Wells" w:date="2016-08-22T13:02:00Z">
+      <w:del w:id="5" w:author="Maggie Wells" w:date="2016-08-22T13:02:00Z">
         <w:r>
           <w:rPr>
             <w:rFonts w:cs="Arial"/>
@@ -770,7 +775,7 @@
           <w:delText>field</w:delText>
         </w:r>
       </w:del>
-      <w:ins w:id="5" w:author="Maggie Wells" w:date="2016-08-22T13:02:00Z">
+      <w:ins w:id="6" w:author="Maggie Wells" w:date="2016-08-22T13:02:00Z">
         <w:r>
           <w:rPr>
             <w:rFonts w:cs="Arial"/>
@@ -832,13 +837,13 @@
           <w:numId w:val="5"/>
         </w:numPr>
         <w:rPr>
-          <w:ins w:id="6" w:author="Elise Allen" w:date="2017-02-20T16:50:00Z"/>
+          <w:ins w:id="7" w:author="Elise Allen" w:date="2017-02-20T16:50:00Z"/>
           <w:rFonts w:ascii="Arial" w:hAnsi="Arial" w:cs="Arial"/>
           <w:sz w:val="20"/>
           <w:szCs w:val="20"/>
         </w:rPr>
       </w:pPr>
-      <w:ins w:id="7" w:author="Elise Allen" w:date="2017-02-20T16:50:00Z">
+      <w:ins w:id="8" w:author="Elise Allen" w:date="2017-02-20T16:50:00Z">
         <w:r>
           <w:rPr>
             <w:rFonts w:ascii="Arial" w:hAnsi="Arial" w:cs="Arial"/>
@@ -857,14 +862,12 @@
           <w:numId w:val="5"/>
         </w:numPr>
         <w:rPr>
-          <w:del w:id="8" w:author="Elise Allen" w:date="2017-02-20T16:50:00Z"/>
+          <w:del w:id="9" w:author="Elise Allen" w:date="2017-02-20T16:50:00Z"/>
           <w:rFonts w:ascii="Arial" w:hAnsi="Arial" w:cs="Arial"/>
           <w:sz w:val="20"/>
           <w:szCs w:val="20"/>
         </w:rPr>
       </w:pPr>
-      <w:bookmarkStart w:id="9" w:name="_GoBack"/>
-      <w:bookmarkEnd w:id="9"/>
       <w:del w:id="10" w:author="Elise Allen" w:date="2017-02-20T16:50:00Z">
         <w:r>
           <w:rPr>
@@ -1481,16 +1484,16 @@
               <w:rPr>
                 <w:rFonts w:cs="Arial"/>
               </w:rPr>
-              <w:t>1, 2, 3, 4</w:t>
+              <w:t>1, 2, 3</w:t>
             </w:r>
-            <w:ins w:id="17" w:author="Elise Allen" w:date="2017-02-20T11:33:00Z">
+            <w:del w:id="17" w:author="Elise Allen" w:date="2017-02-20T16:54:00Z">
               <w:r>
                 <w:rPr>
                   <w:rFonts w:cs="Arial"/>
                 </w:rPr>
-                <w:t>, 5</w:t>
+                <w:delText>, 4</w:delText>
               </w:r>
-            </w:ins>
+            </w:del>
             <w:del w:id="18" w:author="Elise Allen" w:date="2017-02-20T11:32:00Z">
               <w:r>
                 <w:rPr>
@@ -1584,9 +1587,17 @@
               <w:rPr>
                 <w:rFonts w:cs="Arial"/>
               </w:rPr>
-              <w:t>1, 2, 3, 4</w:t>
+              <w:t>1, 2, 3</w:t>
             </w:r>
-            <w:del w:id="19" w:author="Elise Allen" w:date="2017-02-20T11:32:00Z">
+            <w:del w:id="19" w:author="Elise Allen" w:date="2017-02-20T16:54:00Z">
+              <w:r>
+                <w:rPr>
+                  <w:rFonts w:cs="Arial"/>
+                </w:rPr>
+                <w:delText>, 4</w:delText>
+              </w:r>
+            </w:del>
+            <w:del w:id="20" w:author="Elise Allen" w:date="2017-02-20T11:32:00Z">
               <w:r>
                 <w:rPr>
                   <w:rFonts w:cs="Arial"/>
@@ -1675,7 +1686,15 @@
                 <w:rFonts w:cs="Arial"/>
               </w:rPr>
             </w:pPr>
-            <w:del w:id="20" w:author="Elise Allen" w:date="2017-02-20T11:32:00Z">
+            <w:ins w:id="21" w:author="Elise Allen" w:date="2017-02-20T16:54:00Z">
+              <w:r>
+                <w:rPr>
+                  <w:rFonts w:cs="Arial"/>
+                </w:rPr>
+                <w:t xml:space="preserve">1, </w:t>
+              </w:r>
+            </w:ins>
+            <w:del w:id="22" w:author="Elise Allen" w:date="2017-02-20T11:32:00Z">
               <w:r>
                 <w:rPr>
                   <w:rFonts w:cs="Arial"/>
@@ -1687,9 +1706,17 @@
               <w:rPr>
                 <w:rFonts w:cs="Arial"/>
               </w:rPr>
-              <w:t>2, 3, 5</w:t>
+              <w:t>2, 3</w:t>
             </w:r>
-            <w:del w:id="21" w:author="Elise Allen" w:date="2017-02-20T11:32:00Z">
+            <w:del w:id="23" w:author="Elise Allen" w:date="2017-02-20T16:54:00Z">
+              <w:r>
+                <w:rPr>
+                  <w:rFonts w:cs="Arial"/>
+                </w:rPr>
+                <w:delText>, 5</w:delText>
+              </w:r>
+            </w:del>
+            <w:del w:id="24" w:author="Elise Allen" w:date="2017-02-20T11:32:00Z">
               <w:r>
                 <w:rPr>
                   <w:rFonts w:cs="Arial"/>
@@ -1786,7 +1813,15 @@
         <w:annotationRef/>
       </w:r>
       <w:r>
-        <w:t>Not necessarily. Could be special purpose software for the entitiy, e.g. hotel reservation tool.</w:t>
+        <w:t xml:space="preserve">Not necessarily. Could be special purpose software for the </w:t>
+      </w:r>
+      <w:proofErr w:type="spellStart"/>
+      <w:r>
+        <w:t>entitiy</w:t>
+      </w:r>
+      <w:proofErr w:type="spellEnd"/>
+      <w:r>
+        <w:t>, e.g. hotel reservation tool.</w:t>
       </w:r>
     </w:p>
   </w:comment>

</xml_diff>